<commit_message>
Drafted Session 4 worksheet
</commit_message>
<xml_diff>
--- a/Session 4 - Figures and plotting/MATLAB Session 4 exercises.docx
+++ b/Session 4 - Figures and plotting/MATLAB Session 4 exercises.docx
@@ -54,7 +54,7 @@
         <w:jc w:val="center"/>
         <w:rPr>
           <w:b/>
-          <w:color w:val="FF0000"/>
+          <w:color w:val="000000" w:themeColor="text1"/>
           <w:sz w:val="28"/>
           <w:szCs w:val="28"/>
         </w:rPr>
@@ -62,10 +62,1035 @@
     </w:p>
     <w:p>
       <w:pPr>
+        <w:pStyle w:val="ListParagraph"/>
+        <w:numPr>
+          <w:ilvl w:val="0"/>
+          <w:numId w:val="39"/>
+        </w:numPr>
         <w:spacing w:after="0" w:line="360" w:lineRule="auto"/>
         <w:jc w:val="both"/>
         <w:rPr>
           <w:bCs/>
+          <w:color w:val="000000" w:themeColor="text1"/>
+          <w:sz w:val="24"/>
+          <w:szCs w:val="24"/>
+        </w:rPr>
+      </w:pPr>
+      <w:r>
+        <w:rPr>
+          <w:bCs/>
+          <w:color w:val="000000" w:themeColor="text1"/>
+          <w:sz w:val="24"/>
+          <w:szCs w:val="24"/>
+        </w:rPr>
+        <w:t xml:space="preserve">Note: There are a pair of </w:t>
+      </w:r>
+      <w:r>
+        <w:rPr>
+          <w:bCs/>
+          <w:color w:val="000000" w:themeColor="text1"/>
+          <w:sz w:val="24"/>
+          <w:szCs w:val="24"/>
+        </w:rPr>
+        <w:t>pre-prepared function</w:t>
+      </w:r>
+      <w:r>
+        <w:rPr>
+          <w:bCs/>
+          <w:color w:val="000000" w:themeColor="text1"/>
+          <w:sz w:val="24"/>
+          <w:szCs w:val="24"/>
+        </w:rPr>
+        <w:t xml:space="preserve">s.  The first for taking a pre-loaded pixel array and generating the labelled image; the second for </w:t>
+      </w:r>
+      <w:r>
+        <w:rPr>
+          <w:bCs/>
+          <w:color w:val="000000" w:themeColor="text1"/>
+          <w:sz w:val="24"/>
+          <w:szCs w:val="24"/>
+        </w:rPr>
+        <w:t>creating a cell array of nuclei objects.</w:t>
+      </w:r>
+      <w:r>
+        <w:rPr>
+          <w:bCs/>
+          <w:color w:val="000000" w:themeColor="text1"/>
+          <w:sz w:val="24"/>
+          <w:szCs w:val="24"/>
+        </w:rPr>
+        <w:t xml:space="preserve"> [Write the inputs and outputs of these].</w:t>
+      </w:r>
+      <w:r>
+        <w:rPr>
+          <w:bCs/>
+          <w:color w:val="000000" w:themeColor="text1"/>
+          <w:sz w:val="24"/>
+          <w:szCs w:val="24"/>
+        </w:rPr>
+        <w:t xml:space="preserve">  Also</w:t>
+      </w:r>
+      <w:r>
+        <w:rPr>
+          <w:bCs/>
+          <w:color w:val="000000" w:themeColor="text1"/>
+          <w:sz w:val="24"/>
+          <w:szCs w:val="24"/>
+        </w:rPr>
+        <w:t xml:space="preserve"> provided the Nucleus object class we prepared last week.</w:t>
+      </w:r>
+    </w:p>
+    <w:p>
+      <w:pPr>
+        <w:pStyle w:val="ListParagraph"/>
+        <w:numPr>
+          <w:ilvl w:val="0"/>
+          <w:numId w:val="39"/>
+        </w:numPr>
+        <w:spacing w:after="0" w:line="360" w:lineRule="auto"/>
+        <w:jc w:val="both"/>
+        <w:rPr>
+          <w:bCs/>
+          <w:color w:val="000000" w:themeColor="text1"/>
+          <w:sz w:val="24"/>
+          <w:szCs w:val="24"/>
+        </w:rPr>
+      </w:pPr>
+      <w:r>
+        <w:rPr>
+          <w:bCs/>
+          <w:color w:val="000000" w:themeColor="text1"/>
+          <w:sz w:val="24"/>
+          <w:szCs w:val="24"/>
+        </w:rPr>
+        <w:t>Use uigetfile to get the path to the example image.</w:t>
+      </w:r>
+    </w:p>
+    <w:p>
+      <w:pPr>
+        <w:pStyle w:val="ListParagraph"/>
+        <w:numPr>
+          <w:ilvl w:val="1"/>
+          <w:numId w:val="39"/>
+        </w:numPr>
+        <w:spacing w:after="0" w:line="360" w:lineRule="auto"/>
+        <w:jc w:val="both"/>
+        <w:rPr>
+          <w:bCs/>
+          <w:color w:val="000000" w:themeColor="text1"/>
+          <w:sz w:val="24"/>
+          <w:szCs w:val="24"/>
+        </w:rPr>
+      </w:pPr>
+      <w:r>
+        <w:rPr>
+          <w:bCs/>
+          <w:color w:val="000000" w:themeColor="text1"/>
+          <w:sz w:val="24"/>
+          <w:szCs w:val="24"/>
+        </w:rPr>
+        <w:t>Display this file path in the command window to verify it’s working correctly</w:t>
+      </w:r>
+    </w:p>
+    <w:p>
+      <w:pPr>
+        <w:pStyle w:val="ListParagraph"/>
+        <w:numPr>
+          <w:ilvl w:val="0"/>
+          <w:numId w:val="39"/>
+        </w:numPr>
+        <w:spacing w:after="0" w:line="360" w:lineRule="auto"/>
+        <w:jc w:val="both"/>
+        <w:rPr>
+          <w:bCs/>
+          <w:color w:val="000000" w:themeColor="text1"/>
+          <w:sz w:val="24"/>
+          <w:szCs w:val="24"/>
+        </w:rPr>
+      </w:pPr>
+      <w:r>
+        <w:rPr>
+          <w:bCs/>
+          <w:color w:val="000000" w:themeColor="text1"/>
+          <w:sz w:val="24"/>
+          <w:szCs w:val="24"/>
+        </w:rPr>
+        <w:t xml:space="preserve">For the </w:t>
+      </w:r>
+      <w:r>
+        <w:rPr>
+          <w:bCs/>
+          <w:color w:val="000000" w:themeColor="text1"/>
+          <w:sz w:val="24"/>
+          <w:szCs w:val="24"/>
+        </w:rPr>
+        <w:t xml:space="preserve">selected </w:t>
+      </w:r>
+      <w:r>
+        <w:rPr>
+          <w:bCs/>
+          <w:color w:val="000000" w:themeColor="text1"/>
+          <w:sz w:val="24"/>
+          <w:szCs w:val="24"/>
+        </w:rPr>
+        <w:t>image</w:t>
+      </w:r>
+    </w:p>
+    <w:p>
+      <w:pPr>
+        <w:pStyle w:val="ListParagraph"/>
+        <w:numPr>
+          <w:ilvl w:val="1"/>
+          <w:numId w:val="39"/>
+        </w:numPr>
+        <w:spacing w:after="0" w:line="360" w:lineRule="auto"/>
+        <w:jc w:val="both"/>
+        <w:rPr>
+          <w:bCs/>
+          <w:color w:val="000000" w:themeColor="text1"/>
+          <w:sz w:val="24"/>
+          <w:szCs w:val="24"/>
+        </w:rPr>
+      </w:pPr>
+      <w:r>
+        <w:rPr>
+          <w:bCs/>
+          <w:color w:val="000000" w:themeColor="text1"/>
+          <w:sz w:val="24"/>
+          <w:szCs w:val="24"/>
+        </w:rPr>
+        <w:t>L</w:t>
+      </w:r>
+      <w:r>
+        <w:rPr>
+          <w:bCs/>
+          <w:color w:val="000000" w:themeColor="text1"/>
+          <w:sz w:val="24"/>
+          <w:szCs w:val="24"/>
+        </w:rPr>
+        <w:t>oad the image to the workspace</w:t>
+      </w:r>
+    </w:p>
+    <w:p>
+      <w:pPr>
+        <w:pStyle w:val="ListParagraph"/>
+        <w:numPr>
+          <w:ilvl w:val="1"/>
+          <w:numId w:val="39"/>
+        </w:numPr>
+        <w:spacing w:after="0" w:line="360" w:lineRule="auto"/>
+        <w:jc w:val="both"/>
+        <w:rPr>
+          <w:bCs/>
+          <w:color w:val="000000" w:themeColor="text1"/>
+          <w:sz w:val="24"/>
+          <w:szCs w:val="24"/>
+        </w:rPr>
+      </w:pPr>
+      <w:r>
+        <w:rPr>
+          <w:bCs/>
+          <w:color w:val="000000" w:themeColor="text1"/>
+          <w:sz w:val="24"/>
+          <w:szCs w:val="24"/>
+        </w:rPr>
+        <w:t>U</w:t>
+      </w:r>
+      <w:r>
+        <w:rPr>
+          <w:bCs/>
+          <w:color w:val="000000" w:themeColor="text1"/>
+          <w:sz w:val="24"/>
+          <w:szCs w:val="24"/>
+        </w:rPr>
+        <w:t>se the two provided functions ([refer to them by name]) to generate a cell array of nuclei objects.</w:t>
+      </w:r>
+    </w:p>
+    <w:p>
+      <w:pPr>
+        <w:pStyle w:val="ListParagraph"/>
+        <w:numPr>
+          <w:ilvl w:val="1"/>
+          <w:numId w:val="39"/>
+        </w:numPr>
+        <w:spacing w:after="0" w:line="360" w:lineRule="auto"/>
+        <w:jc w:val="both"/>
+        <w:rPr>
+          <w:bCs/>
+          <w:color w:val="000000" w:themeColor="text1"/>
+          <w:sz w:val="24"/>
+          <w:szCs w:val="24"/>
+        </w:rPr>
+      </w:pPr>
+      <w:r>
+        <w:rPr>
+          <w:bCs/>
+          <w:color w:val="000000" w:themeColor="text1"/>
+          <w:sz w:val="24"/>
+          <w:szCs w:val="24"/>
+        </w:rPr>
+        <w:t>Display the number of nuclei detected in that image</w:t>
+      </w:r>
+      <w:r>
+        <w:rPr>
+          <w:bCs/>
+          <w:color w:val="000000" w:themeColor="text1"/>
+          <w:sz w:val="24"/>
+          <w:szCs w:val="24"/>
+        </w:rPr>
+        <w:t xml:space="preserve"> in the command window</w:t>
+      </w:r>
+    </w:p>
+    <w:p>
+      <w:pPr>
+        <w:pStyle w:val="ListParagraph"/>
+        <w:numPr>
+          <w:ilvl w:val="0"/>
+          <w:numId w:val="39"/>
+        </w:numPr>
+        <w:spacing w:after="0" w:line="360" w:lineRule="auto"/>
+        <w:jc w:val="both"/>
+        <w:rPr>
+          <w:bCs/>
+          <w:color w:val="000000" w:themeColor="text1"/>
+          <w:sz w:val="24"/>
+          <w:szCs w:val="24"/>
+        </w:rPr>
+      </w:pPr>
+      <w:r>
+        <w:rPr>
+          <w:bCs/>
+          <w:color w:val="000000" w:themeColor="text1"/>
+          <w:sz w:val="24"/>
+          <w:szCs w:val="24"/>
+        </w:rPr>
+        <w:t xml:space="preserve">Create a function which displays </w:t>
+      </w:r>
+      <w:r>
+        <w:rPr>
+          <w:bCs/>
+          <w:color w:val="000000" w:themeColor="text1"/>
+          <w:sz w:val="24"/>
+          <w:szCs w:val="24"/>
+        </w:rPr>
+        <w:t xml:space="preserve">the loaded image, then </w:t>
+      </w:r>
+      <w:r>
+        <w:rPr>
+          <w:bCs/>
+          <w:color w:val="000000" w:themeColor="text1"/>
+          <w:sz w:val="24"/>
+          <w:szCs w:val="24"/>
+        </w:rPr>
+        <w:t>iterate over all nuclei in the cell array, adding centroids to the image to show what was detected.</w:t>
+      </w:r>
+    </w:p>
+    <w:p>
+      <w:pPr>
+        <w:pStyle w:val="ListParagraph"/>
+        <w:numPr>
+          <w:ilvl w:val="0"/>
+          <w:numId w:val="39"/>
+        </w:numPr>
+        <w:spacing w:after="0" w:line="360" w:lineRule="auto"/>
+        <w:jc w:val="both"/>
+        <w:rPr>
+          <w:bCs/>
+          <w:color w:val="000000" w:themeColor="text1"/>
+          <w:sz w:val="24"/>
+          <w:szCs w:val="24"/>
+        </w:rPr>
+      </w:pPr>
+      <w:r>
+        <w:rPr>
+          <w:bCs/>
+          <w:color w:val="000000" w:themeColor="text1"/>
+          <w:sz w:val="24"/>
+          <w:szCs w:val="24"/>
+        </w:rPr>
+        <w:t>Note that there are lots of little fragments that are being detected as nuclei.</w:t>
+      </w:r>
+      <w:r>
+        <w:rPr>
+          <w:bCs/>
+          <w:color w:val="000000" w:themeColor="text1"/>
+          <w:sz w:val="24"/>
+          <w:szCs w:val="24"/>
+        </w:rPr>
+        <w:t xml:space="preserve">  Note that this should be done immediately after the user has selected the folder – this means all options dialogs will appear one after the other (rather than having a pause).</w:t>
+      </w:r>
+    </w:p>
+    <w:p>
+      <w:pPr>
+        <w:pStyle w:val="ListParagraph"/>
+        <w:numPr>
+          <w:ilvl w:val="1"/>
+          <w:numId w:val="39"/>
+        </w:numPr>
+        <w:spacing w:after="0" w:line="360" w:lineRule="auto"/>
+        <w:jc w:val="both"/>
+        <w:rPr>
+          <w:bCs/>
+          <w:color w:val="000000" w:themeColor="text1"/>
+          <w:sz w:val="24"/>
+          <w:szCs w:val="24"/>
+        </w:rPr>
+      </w:pPr>
+      <w:r>
+        <w:rPr>
+          <w:bCs/>
+          <w:color w:val="000000" w:themeColor="text1"/>
+          <w:sz w:val="24"/>
+          <w:szCs w:val="24"/>
+        </w:rPr>
+        <w:t>Use inputdlg to get the user to enter a minimum nucleus area in px^2.</w:t>
+      </w:r>
+    </w:p>
+    <w:p>
+      <w:pPr>
+        <w:pStyle w:val="ListParagraph"/>
+        <w:numPr>
+          <w:ilvl w:val="1"/>
+          <w:numId w:val="39"/>
+        </w:numPr>
+        <w:spacing w:after="0" w:line="360" w:lineRule="auto"/>
+        <w:jc w:val="both"/>
+        <w:rPr>
+          <w:bCs/>
+          <w:color w:val="000000" w:themeColor="text1"/>
+          <w:sz w:val="24"/>
+          <w:szCs w:val="24"/>
+        </w:rPr>
+      </w:pPr>
+      <w:r>
+        <w:rPr>
+          <w:bCs/>
+          <w:color w:val="000000" w:themeColor="text1"/>
+          <w:sz w:val="24"/>
+          <w:szCs w:val="24"/>
+        </w:rPr>
+        <w:t>Display the entered value in the command window to check it’s working correctly.</w:t>
+      </w:r>
+    </w:p>
+    <w:p>
+      <w:pPr>
+        <w:pStyle w:val="ListParagraph"/>
+        <w:numPr>
+          <w:ilvl w:val="0"/>
+          <w:numId w:val="39"/>
+        </w:numPr>
+        <w:spacing w:after="0" w:line="360" w:lineRule="auto"/>
+        <w:jc w:val="both"/>
+        <w:rPr>
+          <w:bCs/>
+          <w:color w:val="000000" w:themeColor="text1"/>
+          <w:sz w:val="24"/>
+          <w:szCs w:val="24"/>
+        </w:rPr>
+      </w:pPr>
+      <w:r>
+        <w:rPr>
+          <w:bCs/>
+          <w:color w:val="000000" w:themeColor="text1"/>
+          <w:sz w:val="24"/>
+          <w:szCs w:val="24"/>
+        </w:rPr>
+        <w:t>Apply the minimum size filter</w:t>
+      </w:r>
+      <w:r>
+        <w:rPr>
+          <w:bCs/>
+          <w:color w:val="000000" w:themeColor="text1"/>
+          <w:sz w:val="24"/>
+          <w:szCs w:val="24"/>
+        </w:rPr>
+        <w:t>.  This can be done many ways, so I won’t provide steps.</w:t>
+      </w:r>
+      <w:bookmarkStart w:id="0" w:name="_GoBack"/>
+      <w:bookmarkEnd w:id="0"/>
+    </w:p>
+    <w:p>
+      <w:pPr>
+        <w:pStyle w:val="ListParagraph"/>
+        <w:numPr>
+          <w:ilvl w:val="1"/>
+          <w:numId w:val="39"/>
+        </w:numPr>
+        <w:spacing w:after="0" w:line="360" w:lineRule="auto"/>
+        <w:jc w:val="both"/>
+        <w:rPr>
+          <w:bCs/>
+          <w:color w:val="000000" w:themeColor="text1"/>
+          <w:sz w:val="24"/>
+          <w:szCs w:val="24"/>
+        </w:rPr>
+      </w:pPr>
+      <w:r>
+        <w:rPr>
+          <w:bCs/>
+          <w:color w:val="000000" w:themeColor="text1"/>
+          <w:sz w:val="24"/>
+          <w:szCs w:val="24"/>
+        </w:rPr>
+        <w:t>Create a second cell array which only contains those</w:t>
+      </w:r>
+      <w:r>
+        <w:rPr>
+          <w:bCs/>
+          <w:color w:val="000000" w:themeColor="text1"/>
+          <w:sz w:val="24"/>
+          <w:szCs w:val="24"/>
+        </w:rPr>
+        <w:t xml:space="preserve"> nuclei with areas larger than the specified threshold.</w:t>
+      </w:r>
+    </w:p>
+    <w:p>
+      <w:pPr>
+        <w:pStyle w:val="ListParagraph"/>
+        <w:numPr>
+          <w:ilvl w:val="0"/>
+          <w:numId w:val="39"/>
+        </w:numPr>
+        <w:spacing w:after="0" w:line="360" w:lineRule="auto"/>
+        <w:jc w:val="both"/>
+        <w:rPr>
+          <w:bCs/>
+          <w:color w:val="000000" w:themeColor="text1"/>
+          <w:sz w:val="24"/>
+          <w:szCs w:val="24"/>
+        </w:rPr>
+      </w:pPr>
+      <w:r>
+        <w:rPr>
+          <w:bCs/>
+          <w:color w:val="000000" w:themeColor="text1"/>
+          <w:sz w:val="24"/>
+          <w:szCs w:val="24"/>
+        </w:rPr>
+        <w:t>Create a histogram showing the distribution of nuclei sizes in the image</w:t>
+      </w:r>
+      <w:r>
+        <w:rPr>
+          <w:bCs/>
+          <w:color w:val="000000" w:themeColor="text1"/>
+          <w:sz w:val="24"/>
+          <w:szCs w:val="24"/>
+        </w:rPr>
+        <w:t>.</w:t>
+      </w:r>
+    </w:p>
+    <w:p>
+      <w:pPr>
+        <w:pStyle w:val="ListParagraph"/>
+        <w:numPr>
+          <w:ilvl w:val="0"/>
+          <w:numId w:val="39"/>
+        </w:numPr>
+        <w:spacing w:after="0" w:line="360" w:lineRule="auto"/>
+        <w:jc w:val="both"/>
+        <w:rPr>
+          <w:bCs/>
+          <w:color w:val="000000" w:themeColor="text1"/>
+          <w:sz w:val="24"/>
+          <w:szCs w:val="24"/>
+        </w:rPr>
+      </w:pPr>
+      <w:r>
+        <w:rPr>
+          <w:bCs/>
+          <w:color w:val="000000" w:themeColor="text1"/>
+          <w:sz w:val="24"/>
+          <w:szCs w:val="24"/>
+        </w:rPr>
+        <w:t>Create a box and whisker plot showing the distribution of nuclei sizes in the image.</w:t>
+      </w:r>
+    </w:p>
+    <w:p>
+      <w:pPr>
+        <w:spacing w:after="0" w:line="360" w:lineRule="auto"/>
+        <w:jc w:val="both"/>
+        <w:rPr>
+          <w:bCs/>
+          <w:color w:val="000000" w:themeColor="text1"/>
+          <w:sz w:val="24"/>
+          <w:szCs w:val="24"/>
+        </w:rPr>
+      </w:pPr>
+    </w:p>
+    <w:p>
+      <w:pPr>
+        <w:spacing w:after="0" w:line="360" w:lineRule="auto"/>
+        <w:jc w:val="both"/>
+        <w:rPr>
+          <w:b/>
+          <w:color w:val="FF0000"/>
+          <w:u w:val="single"/>
+        </w:rPr>
+      </w:pPr>
+    </w:p>
+    <w:p>
+      <w:pPr>
+        <w:spacing w:after="0" w:line="360" w:lineRule="auto"/>
+        <w:jc w:val="center"/>
+        <w:rPr>
+          <w:b/>
+          <w:sz w:val="28"/>
+          <w:szCs w:val="28"/>
+        </w:rPr>
+      </w:pPr>
+      <w:r>
+        <w:rPr>
+          <w:b/>
+          <w:sz w:val="28"/>
+          <w:szCs w:val="28"/>
+        </w:rPr>
+        <w:t>MATLAB for image processing: Session 4 worksheet</w:t>
+      </w:r>
+    </w:p>
+    <w:p>
+      <w:pPr>
+        <w:spacing w:after="0" w:line="360" w:lineRule="auto"/>
+        <w:jc w:val="center"/>
+        <w:rPr>
+          <w:b/>
+          <w:color w:val="000000" w:themeColor="text1"/>
+          <w:sz w:val="28"/>
+          <w:szCs w:val="28"/>
+        </w:rPr>
+      </w:pPr>
+    </w:p>
+    <w:p>
+      <w:pPr>
+        <w:pStyle w:val="ListParagraph"/>
+        <w:numPr>
+          <w:ilvl w:val="0"/>
+          <w:numId w:val="39"/>
+        </w:numPr>
+        <w:spacing w:after="0" w:line="360" w:lineRule="auto"/>
+        <w:jc w:val="both"/>
+        <w:rPr>
+          <w:bCs/>
+          <w:color w:val="000000" w:themeColor="text1"/>
+          <w:sz w:val="24"/>
+          <w:szCs w:val="24"/>
+        </w:rPr>
+      </w:pPr>
+      <w:r>
+        <w:rPr>
+          <w:bCs/>
+          <w:color w:val="000000" w:themeColor="text1"/>
+          <w:sz w:val="24"/>
+          <w:szCs w:val="24"/>
+        </w:rPr>
+        <w:lastRenderedPageBreak/>
+        <w:t xml:space="preserve">Note: There are a pair of </w:t>
+      </w:r>
+      <w:r>
+        <w:rPr>
+          <w:bCs/>
+          <w:color w:val="000000" w:themeColor="text1"/>
+          <w:sz w:val="24"/>
+          <w:szCs w:val="24"/>
+        </w:rPr>
+        <w:t>pre-prepared function</w:t>
+      </w:r>
+      <w:r>
+        <w:rPr>
+          <w:bCs/>
+          <w:color w:val="000000" w:themeColor="text1"/>
+          <w:sz w:val="24"/>
+          <w:szCs w:val="24"/>
+        </w:rPr>
+        <w:t>s.  The first for taking a pre-loaded pixel array and generating the labelled image; the second for creating a cell array of nuclei objects. [Write the inputs and outputs of these].  Also provided the Nucleus object class we prepared last week.</w:t>
+      </w:r>
+    </w:p>
+    <w:p>
+      <w:pPr>
+        <w:pStyle w:val="ListParagraph"/>
+        <w:numPr>
+          <w:ilvl w:val="0"/>
+          <w:numId w:val="39"/>
+        </w:numPr>
+        <w:spacing w:after="0" w:line="360" w:lineRule="auto"/>
+        <w:jc w:val="both"/>
+        <w:rPr>
+          <w:bCs/>
+          <w:color w:val="000000" w:themeColor="text1"/>
+          <w:sz w:val="24"/>
+          <w:szCs w:val="24"/>
+        </w:rPr>
+      </w:pPr>
+      <w:r>
+        <w:rPr>
+          <w:bCs/>
+          <w:color w:val="000000" w:themeColor="text1"/>
+          <w:sz w:val="24"/>
+          <w:szCs w:val="24"/>
+        </w:rPr>
+        <w:t>Start by checking we can get the functions to work.  For the example image ([“im_001.tif”?])</w:t>
+      </w:r>
+    </w:p>
+    <w:p>
+      <w:pPr>
+        <w:pStyle w:val="ListParagraph"/>
+        <w:numPr>
+          <w:ilvl w:val="1"/>
+          <w:numId w:val="39"/>
+        </w:numPr>
+        <w:spacing w:after="0" w:line="360" w:lineRule="auto"/>
+        <w:jc w:val="both"/>
+        <w:rPr>
+          <w:bCs/>
+          <w:color w:val="000000" w:themeColor="text1"/>
+          <w:sz w:val="24"/>
+          <w:szCs w:val="24"/>
+        </w:rPr>
+      </w:pPr>
+      <w:r>
+        <w:rPr>
+          <w:bCs/>
+          <w:color w:val="000000" w:themeColor="text1"/>
+          <w:sz w:val="24"/>
+          <w:szCs w:val="24"/>
+        </w:rPr>
+        <w:t>L</w:t>
+      </w:r>
+      <w:r>
+        <w:rPr>
+          <w:bCs/>
+          <w:color w:val="000000" w:themeColor="text1"/>
+          <w:sz w:val="24"/>
+          <w:szCs w:val="24"/>
+        </w:rPr>
+        <w:t xml:space="preserve">oad the image to the workspace </w:t>
+      </w:r>
+    </w:p>
+    <w:p>
+      <w:pPr>
+        <w:pStyle w:val="ListParagraph"/>
+        <w:numPr>
+          <w:ilvl w:val="1"/>
+          <w:numId w:val="39"/>
+        </w:numPr>
+        <w:spacing w:after="0" w:line="360" w:lineRule="auto"/>
+        <w:jc w:val="both"/>
+        <w:rPr>
+          <w:bCs/>
+          <w:color w:val="000000" w:themeColor="text1"/>
+          <w:sz w:val="24"/>
+          <w:szCs w:val="24"/>
+        </w:rPr>
+      </w:pPr>
+      <w:r>
+        <w:rPr>
+          <w:bCs/>
+          <w:color w:val="000000" w:themeColor="text1"/>
+          <w:sz w:val="24"/>
+          <w:szCs w:val="24"/>
+        </w:rPr>
+        <w:t>U</w:t>
+      </w:r>
+      <w:r>
+        <w:rPr>
+          <w:bCs/>
+          <w:color w:val="000000" w:themeColor="text1"/>
+          <w:sz w:val="24"/>
+          <w:szCs w:val="24"/>
+        </w:rPr>
+        <w:t>se the two provided functions ([refer to them by name]) to generate a cell array of nuclei objects.</w:t>
+      </w:r>
+    </w:p>
+    <w:p>
+      <w:pPr>
+        <w:pStyle w:val="ListParagraph"/>
+        <w:numPr>
+          <w:ilvl w:val="1"/>
+          <w:numId w:val="39"/>
+        </w:numPr>
+        <w:spacing w:after="0" w:line="360" w:lineRule="auto"/>
+        <w:jc w:val="both"/>
+        <w:rPr>
+          <w:bCs/>
+          <w:color w:val="000000" w:themeColor="text1"/>
+          <w:sz w:val="24"/>
+          <w:szCs w:val="24"/>
+        </w:rPr>
+      </w:pPr>
+      <w:r>
+        <w:rPr>
+          <w:bCs/>
+          <w:color w:val="000000" w:themeColor="text1"/>
+          <w:sz w:val="24"/>
+          <w:szCs w:val="24"/>
+        </w:rPr>
+        <w:t>Display the number of nuclei detected in that image in the command window</w:t>
+      </w:r>
+    </w:p>
+    <w:p>
+      <w:pPr>
+        <w:pStyle w:val="ListParagraph"/>
+        <w:numPr>
+          <w:ilvl w:val="0"/>
+          <w:numId w:val="39"/>
+        </w:numPr>
+        <w:spacing w:after="0" w:line="360" w:lineRule="auto"/>
+        <w:jc w:val="both"/>
+        <w:rPr>
+          <w:bCs/>
+          <w:color w:val="000000" w:themeColor="text1"/>
+          <w:sz w:val="24"/>
+          <w:szCs w:val="24"/>
+        </w:rPr>
+      </w:pPr>
+      <w:r>
+        <w:rPr>
+          <w:bCs/>
+          <w:color w:val="000000" w:themeColor="text1"/>
+          <w:sz w:val="24"/>
+          <w:szCs w:val="24"/>
+        </w:rPr>
+        <w:t>Create a function which displays the loaded image, then iterate over all nuclei in the cell array, adding centroids to the image to show what was detected.</w:t>
+      </w:r>
+    </w:p>
+    <w:p>
+      <w:pPr>
+        <w:pStyle w:val="ListParagraph"/>
+        <w:numPr>
+          <w:ilvl w:val="0"/>
+          <w:numId w:val="39"/>
+        </w:numPr>
+        <w:spacing w:after="0" w:line="360" w:lineRule="auto"/>
+        <w:jc w:val="both"/>
+        <w:rPr>
+          <w:bCs/>
+          <w:color w:val="000000" w:themeColor="text1"/>
+          <w:sz w:val="24"/>
+          <w:szCs w:val="24"/>
+        </w:rPr>
+      </w:pPr>
+      <w:r>
+        <w:rPr>
+          <w:bCs/>
+          <w:color w:val="000000" w:themeColor="text1"/>
+          <w:sz w:val="24"/>
+          <w:szCs w:val="24"/>
+        </w:rPr>
+        <w:t>Use uigetfile to get a list of files in a specific folder.  [Mention that for this bit we don’t need to use the code from exercises 1 and 2.  Exercises 1,2 and 3 will be merged as part of exercise 4 (or 5)].</w:t>
+      </w:r>
+    </w:p>
+    <w:p>
+      <w:pPr>
+        <w:pStyle w:val="ListParagraph"/>
+        <w:numPr>
+          <w:ilvl w:val="1"/>
+          <w:numId w:val="39"/>
+        </w:numPr>
+        <w:spacing w:after="0" w:line="360" w:lineRule="auto"/>
+        <w:jc w:val="both"/>
+        <w:rPr>
+          <w:bCs/>
+          <w:color w:val="000000" w:themeColor="text1"/>
+          <w:sz w:val="24"/>
+          <w:szCs w:val="24"/>
+        </w:rPr>
+      </w:pPr>
+      <w:r>
+        <w:rPr>
+          <w:bCs/>
+          <w:color w:val="000000" w:themeColor="text1"/>
+          <w:sz w:val="24"/>
+          <w:szCs w:val="24"/>
+        </w:rPr>
+        <w:t>Display this file list in the command window to verify it’s working correctly</w:t>
+      </w:r>
+    </w:p>
+    <w:p>
+      <w:pPr>
+        <w:pStyle w:val="ListParagraph"/>
+        <w:numPr>
+          <w:ilvl w:val="0"/>
+          <w:numId w:val="39"/>
+        </w:numPr>
+        <w:spacing w:after="0" w:line="360" w:lineRule="auto"/>
+        <w:jc w:val="both"/>
+        <w:rPr>
+          <w:bCs/>
+          <w:color w:val="000000" w:themeColor="text1"/>
+          <w:sz w:val="24"/>
+          <w:szCs w:val="24"/>
+        </w:rPr>
+      </w:pPr>
+      <w:r>
+        <w:rPr>
+          <w:bCs/>
+          <w:color w:val="000000" w:themeColor="text1"/>
+          <w:sz w:val="24"/>
+          <w:szCs w:val="24"/>
+        </w:rPr>
+        <w:t>Write a loop to process all images in a folder</w:t>
+      </w:r>
+    </w:p>
+    <w:p>
+      <w:pPr>
+        <w:pStyle w:val="ListParagraph"/>
+        <w:numPr>
+          <w:ilvl w:val="1"/>
+          <w:numId w:val="39"/>
+        </w:numPr>
+        <w:spacing w:after="0" w:line="360" w:lineRule="auto"/>
+        <w:jc w:val="both"/>
+        <w:rPr>
+          <w:bCs/>
+          <w:color w:val="000000" w:themeColor="text1"/>
+          <w:sz w:val="24"/>
+          <w:szCs w:val="24"/>
+        </w:rPr>
+      </w:pPr>
+      <w:r>
+        <w:rPr>
+          <w:bCs/>
+          <w:color w:val="000000" w:themeColor="text1"/>
+          <w:sz w:val="24"/>
+          <w:szCs w:val="24"/>
+        </w:rPr>
+        <w:t xml:space="preserve">For each image, use the code from section </w:t>
+      </w:r>
+    </w:p>
+    <w:p>
+      <w:pPr>
+        <w:pStyle w:val="ListParagraph"/>
+        <w:numPr>
+          <w:ilvl w:val="1"/>
+          <w:numId w:val="39"/>
+        </w:numPr>
+        <w:spacing w:after="0" w:line="360" w:lineRule="auto"/>
+        <w:jc w:val="both"/>
+        <w:rPr>
+          <w:bCs/>
+          <w:color w:val="000000" w:themeColor="text1"/>
+          <w:sz w:val="24"/>
+          <w:szCs w:val="24"/>
+        </w:rPr>
+      </w:pPr>
+      <w:r>
+        <w:rPr>
+          <w:bCs/>
+          <w:color w:val="000000" w:themeColor="text1"/>
+          <w:sz w:val="24"/>
+          <w:szCs w:val="24"/>
+        </w:rPr>
+        <w:t>Recall from Session 3 that cell arrays can be nested (i.e. a cell can itself contain a cell array).  Add the nuclei cell array to a cell array, where each cell contains the nuclei cell array for that image.  The top-level cell array should also contain the filename.</w:t>
+      </w:r>
+    </w:p>
+    <w:p>
+      <w:pPr>
+        <w:pStyle w:val="ListParagraph"/>
+        <w:numPr>
+          <w:ilvl w:val="0"/>
+          <w:numId w:val="39"/>
+        </w:numPr>
+        <w:spacing w:after="0" w:line="360" w:lineRule="auto"/>
+        <w:jc w:val="both"/>
+        <w:rPr>
+          <w:bCs/>
+          <w:color w:val="000000" w:themeColor="text1"/>
+          <w:sz w:val="24"/>
+          <w:szCs w:val="24"/>
+        </w:rPr>
+      </w:pPr>
+      <w:r>
+        <w:rPr>
+          <w:bCs/>
+          <w:color w:val="000000" w:themeColor="text1"/>
+          <w:sz w:val="24"/>
+          <w:szCs w:val="24"/>
+        </w:rPr>
+        <w:t>Iterate over all nuclei objects (in all images) and create a pair of cell arrays.  One which contains the nuclear area measurements (you can use the getArea method of the nuclei objects for this); the other which contains the filename for the image in which that nucleus was detected.</w:t>
+      </w:r>
+    </w:p>
+    <w:p>
+      <w:pPr>
+        <w:pStyle w:val="ListParagraph"/>
+        <w:numPr>
+          <w:ilvl w:val="1"/>
+          <w:numId w:val="39"/>
+        </w:numPr>
+        <w:spacing w:after="0" w:line="360" w:lineRule="auto"/>
+        <w:jc w:val="both"/>
+        <w:rPr>
+          <w:bCs/>
+          <w:color w:val="000000" w:themeColor="text1"/>
+          <w:sz w:val="24"/>
+          <w:szCs w:val="24"/>
+        </w:rPr>
+      </w:pPr>
+      <w:r>
+        <w:rPr>
+          <w:bCs/>
+          <w:color w:val="000000" w:themeColor="text1"/>
+          <w:sz w:val="24"/>
+          <w:szCs w:val="24"/>
+        </w:rPr>
+        <w:t>Start by initialising the two cell arrays.  For this you’ll need to determine how many nuclei there are in total.</w:t>
+      </w:r>
+    </w:p>
+    <w:p>
+      <w:pPr>
+        <w:pStyle w:val="ListParagraph"/>
+        <w:numPr>
+          <w:ilvl w:val="0"/>
+          <w:numId w:val="39"/>
+        </w:numPr>
+        <w:spacing w:after="0" w:line="360" w:lineRule="auto"/>
+        <w:jc w:val="both"/>
+        <w:rPr>
+          <w:bCs/>
+          <w:color w:val="000000" w:themeColor="text1"/>
+          <w:sz w:val="24"/>
+          <w:szCs w:val="24"/>
+        </w:rPr>
+      </w:pPr>
+      <w:r>
+        <w:rPr>
+          <w:bCs/>
+          <w:color w:val="000000" w:themeColor="text1"/>
+          <w:sz w:val="24"/>
+          <w:szCs w:val="24"/>
+        </w:rPr>
+        <w:t>Create a box and whisker plot showing the nuclei areas, grouped by image.</w:t>
+      </w:r>
+    </w:p>
+    <w:p>
+      <w:pPr>
+        <w:pStyle w:val="ListParagraph"/>
+        <w:spacing w:after="0" w:line="360" w:lineRule="auto"/>
+        <w:jc w:val="both"/>
+        <w:rPr>
+          <w:bCs/>
+          <w:color w:val="000000" w:themeColor="text1"/>
+          <w:sz w:val="24"/>
+          <w:szCs w:val="24"/>
+        </w:rPr>
+      </w:pPr>
+    </w:p>
+    <w:p>
+      <w:pPr>
+        <w:spacing w:after="0" w:line="360" w:lineRule="auto"/>
+        <w:jc w:val="both"/>
+        <w:rPr>
+          <w:bCs/>
+          <w:color w:val="FF0000"/>
+          <w:sz w:val="24"/>
+          <w:szCs w:val="24"/>
+        </w:rPr>
+      </w:pPr>
+    </w:p>
+    <w:p>
+      <w:pPr>
+        <w:spacing w:after="0" w:line="360" w:lineRule="auto"/>
+        <w:jc w:val="both"/>
+        <w:rPr>
+          <w:bCs/>
           <w:color w:val="FF0000"/>
           <w:sz w:val="24"/>
           <w:szCs w:val="24"/>
@@ -79,6 +1104,1238 @@
           <w:sz w:val="24"/>
           <w:szCs w:val="24"/>
         </w:rPr>
+        <w:lastRenderedPageBreak/>
+        <w:drawing>
+          <wp:anchor distT="0" distB="0" distL="114300" distR="114300" simplePos="0" relativeHeight="251660288" behindDoc="0" locked="0" layoutInCell="1" allowOverlap="1" wp14:anchorId="1027EC20" wp14:editId="669A50E7">
+            <wp:simplePos x="0" y="0"/>
+            <wp:positionH relativeFrom="margin">
+              <wp:align>right</wp:align>
+            </wp:positionH>
+            <wp:positionV relativeFrom="paragraph">
+              <wp:posOffset>64770</wp:posOffset>
+            </wp:positionV>
+            <wp:extent cx="2969895" cy="3862705"/>
+            <wp:effectExtent l="0" t="0" r="1905" b="4445"/>
+            <wp:wrapSquare wrapText="bothSides"/>
+            <wp:docPr id="5" name="Picture 5"/>
+            <wp:cNvGraphicFramePr>
+              <a:graphicFrameLocks xmlns:a="http://schemas.openxmlformats.org/drawingml/2006/main" noChangeAspect="1"/>
+            </wp:cNvGraphicFramePr>
+            <a:graphic xmlns:a="http://schemas.openxmlformats.org/drawingml/2006/main">
+              <a:graphicData uri="http://schemas.openxmlformats.org/drawingml/2006/picture">
+                <pic:pic xmlns:pic="http://schemas.openxmlformats.org/drawingml/2006/picture">
+                  <pic:nvPicPr>
+                    <pic:cNvPr id="0" name="Picture 1"/>
+                    <pic:cNvPicPr>
+                      <a:picLocks noChangeAspect="1" noChangeArrowheads="1"/>
+                    </pic:cNvPicPr>
+                  </pic:nvPicPr>
+                  <pic:blipFill>
+                    <a:blip r:embed="rId7" cstate="print">
+                      <a:extLst>
+                        <a:ext uri="{28A0092B-C50C-407E-A947-70E740481C1C}">
+                          <a14:useLocalDpi xmlns:a14="http://schemas.microsoft.com/office/drawing/2010/main" val="0"/>
+                        </a:ext>
+                      </a:extLst>
+                    </a:blip>
+                    <a:srcRect/>
+                    <a:stretch>
+                      <a:fillRect/>
+                    </a:stretch>
+                  </pic:blipFill>
+                  <pic:spPr bwMode="auto">
+                    <a:xfrm>
+                      <a:off x="0" y="0"/>
+                      <a:ext cx="2969895" cy="3862705"/>
+                    </a:xfrm>
+                    <a:prstGeom prst="rect">
+                      <a:avLst/>
+                    </a:prstGeom>
+                    <a:noFill/>
+                    <a:ln>
+                      <a:noFill/>
+                    </a:ln>
+                  </pic:spPr>
+                </pic:pic>
+              </a:graphicData>
+            </a:graphic>
+            <wp14:sizeRelH relativeFrom="page">
+              <wp14:pctWidth>0</wp14:pctWidth>
+            </wp14:sizeRelH>
+            <wp14:sizeRelV relativeFrom="page">
+              <wp14:pctHeight>0</wp14:pctHeight>
+            </wp14:sizeRelV>
+          </wp:anchor>
+        </w:drawing>
+      </w:r>
+      <w:r>
+        <w:rPr>
+          <w:bCs/>
+          <w:color w:val="FF0000"/>
+          <w:sz w:val="24"/>
+          <w:szCs w:val="24"/>
+        </w:rPr>
+        <w:t>This session’s worksheet is a continuation of the workflow for segmenting nuclei we worked on in Session 2.  At the end of the previous worksheet we had a labelled image, where the all the pixels corresponding to a specific nucleus had the same value (effectively that nucleus’ ID number).  This is a functional way to store the nuclei, but any time we want to make measurements for a nucleus, we must first identify which pixels correspond to it.  It would be more efficient if we used a data structure that allowed us to keep a numeric array of pixel coordinates corresponding to each nucleus.  Any of the mixed data-type structures covered in the slides (structure arrays, cell arrays or tables) can do this, but we can go one better by using an object-oriented programming (OOP) approach.  Using an OOP approach allows us to also assign useful functions (e.g. measuring the area or centroid location) to the coordinate stores.  In this worksheet, we will build one such OOP model.  We will then iterate over each nucleus in the labelled image, create a Nucleus object instance and add the object to a 1D cell array.</w:t>
+      </w:r>
+    </w:p>
+    <w:p>
+      <w:pPr>
+        <w:spacing w:after="0" w:line="360" w:lineRule="auto"/>
+        <w:jc w:val="both"/>
+        <w:rPr>
+          <w:bCs/>
+          <w:color w:val="FF0000"/>
+          <w:sz w:val="24"/>
+          <w:szCs w:val="24"/>
+        </w:rPr>
+      </w:pPr>
+    </w:p>
+    <w:p>
+      <w:pPr>
+        <w:pStyle w:val="ListParagraph"/>
+        <w:numPr>
+          <w:ilvl w:val="0"/>
+          <w:numId w:val="28"/>
+        </w:numPr>
+        <w:spacing w:after="0" w:line="360" w:lineRule="auto"/>
+        <w:jc w:val="both"/>
+        <w:rPr>
+          <w:b/>
+          <w:color w:val="FF0000"/>
+          <w:sz w:val="24"/>
+          <w:szCs w:val="24"/>
+        </w:rPr>
+      </w:pPr>
+      <w:r>
+        <w:rPr>
+          <w:b/>
+          <w:color w:val="FF0000"/>
+          <w:sz w:val="24"/>
+          <w:szCs w:val="24"/>
+        </w:rPr>
+        <w:t>Getting the labelled nuclei image</w:t>
+      </w:r>
+    </w:p>
+    <w:p>
+      <w:pPr>
+        <w:pStyle w:val="ListParagraph"/>
+        <w:spacing w:after="0" w:line="360" w:lineRule="auto"/>
+        <w:jc w:val="both"/>
+        <w:rPr>
+          <w:bCs/>
+          <w:color w:val="FF0000"/>
+          <w:sz w:val="24"/>
+          <w:szCs w:val="24"/>
+        </w:rPr>
+      </w:pPr>
+      <w:r>
+        <w:rPr>
+          <w:bCs/>
+          <w:color w:val="FF0000"/>
+          <w:sz w:val="24"/>
+          <w:szCs w:val="24"/>
+        </w:rPr>
+        <w:t xml:space="preserve">This first exercise is a repeat of the final main exercise from the Session 2 worksheet.  It will take us from a raw image of nuclei to a labelled image.  To ensure everyone’s starting with the same materials, the code to do these steps is provided.  </w:t>
+      </w:r>
+    </w:p>
+    <w:p>
+      <w:pPr>
+        <w:pStyle w:val="ListParagraph"/>
+        <w:spacing w:after="0" w:line="360" w:lineRule="auto"/>
+        <w:jc w:val="both"/>
+        <w:rPr>
+          <w:bCs/>
+          <w:color w:val="FF0000"/>
+          <w:sz w:val="24"/>
+          <w:szCs w:val="24"/>
+        </w:rPr>
+      </w:pPr>
+      <w:r>
+        <w:rPr>
+          <w:bCs/>
+          <w:color w:val="FF0000"/>
+          <w:sz w:val="24"/>
+          <w:szCs w:val="24"/>
+        </w:rPr>
+        <w:t xml:space="preserve">Note: For the exercises in this worksheet we’ll use a smaller image, which only contains 5 nuclei.  This will make checking results easier.  </w:t>
+      </w:r>
+    </w:p>
+    <w:p>
+      <w:pPr>
+        <w:pStyle w:val="ListParagraph"/>
+        <w:numPr>
+          <w:ilvl w:val="0"/>
+          <w:numId w:val="29"/>
+        </w:numPr>
+        <w:spacing w:after="0" w:line="360" w:lineRule="auto"/>
+        <w:jc w:val="both"/>
+        <w:rPr>
+          <w:bCs/>
+          <w:color w:val="FF0000"/>
+          <w:sz w:val="24"/>
+          <w:szCs w:val="24"/>
+        </w:rPr>
+      </w:pPr>
+      <w:r>
+        <w:rPr>
+          <w:bCs/>
+          <w:color w:val="FF0000"/>
+          <w:sz w:val="24"/>
+          <w:szCs w:val="24"/>
+        </w:rPr>
+        <w:t>If you haven’t already done so, download the “NucleiImage_small.tif” image from the Session 3 GitHub repository (</w:t>
+      </w:r>
+      <w:hyperlink r:id="rId8" w:history="1">
+        <w:r>
+          <w:rPr>
+            <w:rStyle w:val="Hyperlink"/>
+            <w:color w:val="FF0000"/>
+          </w:rPr>
+          <w:t>https://github.com/SJCross/MATLAB-course</w:t>
+        </w:r>
+      </w:hyperlink>
+      <w:r>
+        <w:rPr>
+          <w:bCs/>
+          <w:color w:val="FF0000"/>
+          <w:sz w:val="24"/>
+          <w:szCs w:val="24"/>
+        </w:rPr>
+        <w:t>).</w:t>
+      </w:r>
+    </w:p>
+    <w:p>
+      <w:pPr>
+        <w:pStyle w:val="ListParagraph"/>
+        <w:numPr>
+          <w:ilvl w:val="0"/>
+          <w:numId w:val="29"/>
+        </w:numPr>
+        <w:spacing w:after="0" w:line="360" w:lineRule="auto"/>
+        <w:jc w:val="both"/>
+        <w:rPr>
+          <w:bCs/>
+          <w:color w:val="FF0000"/>
+          <w:sz w:val="24"/>
+          <w:szCs w:val="24"/>
+        </w:rPr>
+      </w:pPr>
+      <w:r>
+        <w:rPr>
+          <w:bCs/>
+          <w:color w:val="FF0000"/>
+          <w:sz w:val="24"/>
+          <w:szCs w:val="24"/>
+        </w:rPr>
+        <w:t xml:space="preserve">Create a new script file and save this to a location accessible to MATLAB.  </w:t>
+      </w:r>
+    </w:p>
+    <w:p>
+      <w:pPr>
+        <w:pStyle w:val="ListParagraph"/>
+        <w:numPr>
+          <w:ilvl w:val="0"/>
+          <w:numId w:val="29"/>
+        </w:numPr>
+        <w:spacing w:after="0" w:line="360" w:lineRule="auto"/>
+        <w:jc w:val="both"/>
+        <w:rPr>
+          <w:bCs/>
+          <w:color w:val="FF0000"/>
+          <w:sz w:val="24"/>
+          <w:szCs w:val="24"/>
+        </w:rPr>
+      </w:pPr>
+      <w:r>
+        <w:rPr>
+          <w:bCs/>
+          <w:color w:val="FF0000"/>
+          <w:sz w:val="24"/>
+          <w:szCs w:val="24"/>
+        </w:rPr>
+        <w:t>Paste the following code into the new script file</w:t>
+      </w:r>
+    </w:p>
+    <w:p>
+      <w:pPr>
+        <w:autoSpaceDE w:val="0"/>
+        <w:autoSpaceDN w:val="0"/>
+        <w:adjustRightInd w:val="0"/>
+        <w:spacing w:after="0" w:line="240" w:lineRule="auto"/>
+        <w:ind w:left="720" w:firstLine="720"/>
+        <w:rPr>
+          <w:rFonts w:ascii="Courier New" w:hAnsi="Courier New" w:cs="Courier New"/>
+          <w:color w:val="FF0000"/>
+        </w:rPr>
+      </w:pPr>
+      <w:r>
+        <w:rPr>
+          <w:rFonts w:ascii="Courier New" w:hAnsi="Courier New" w:cs="Courier New"/>
+          <w:noProof/>
+          <w:color w:val="FF0000"/>
+        </w:rPr>
+        <w:lastRenderedPageBreak/>
+        <mc:AlternateContent>
+          <mc:Choice Requires="wps">
+            <w:drawing>
+              <wp:inline distT="0" distB="0" distL="0" distR="0" wp14:anchorId="491EA07C" wp14:editId="36FF8479">
+                <wp:extent cx="4860000" cy="3528204"/>
+                <wp:effectExtent l="0" t="0" r="17145" b="15240"/>
+                <wp:docPr id="4" name="Text Box 2"/>
+                <wp:cNvGraphicFramePr>
+                  <a:graphicFrameLocks xmlns:a="http://schemas.openxmlformats.org/drawingml/2006/main"/>
+                </wp:cNvGraphicFramePr>
+                <a:graphic xmlns:a="http://schemas.openxmlformats.org/drawingml/2006/main">
+                  <a:graphicData uri="http://schemas.microsoft.com/office/word/2010/wordprocessingShape">
+                    <wps:wsp>
+                      <wps:cNvSpPr txBox="1">
+                        <a:spLocks noChangeArrowheads="1"/>
+                      </wps:cNvSpPr>
+                      <wps:spPr bwMode="auto">
+                        <a:xfrm>
+                          <a:off x="0" y="0"/>
+                          <a:ext cx="4860000" cy="3528204"/>
+                        </a:xfrm>
+                        <a:prstGeom prst="rect">
+                          <a:avLst/>
+                        </a:prstGeom>
+                        <a:solidFill>
+                          <a:srgbClr val="FFFFFF"/>
+                        </a:solidFill>
+                        <a:ln w="9525">
+                          <a:solidFill>
+                            <a:srgbClr val="000000"/>
+                          </a:solidFill>
+                          <a:miter lim="800000"/>
+                          <a:headEnd/>
+                          <a:tailEnd/>
+                        </a:ln>
+                      </wps:spPr>
+                      <wps:txbx>
+                        <w:txbxContent>
+                          <w:p>
+                            <w:pPr>
+                              <w:autoSpaceDE w:val="0"/>
+                              <w:autoSpaceDN w:val="0"/>
+                              <w:adjustRightInd w:val="0"/>
+                              <w:spacing w:after="0" w:line="240" w:lineRule="auto"/>
+                              <w:rPr>
+                                <w:rFonts w:ascii="Courier New" w:hAnsi="Courier New" w:cs="Courier New"/>
+                              </w:rPr>
+                            </w:pPr>
+                            <w:r>
+                              <w:rPr>
+                                <w:rFonts w:ascii="Courier New" w:hAnsi="Courier New" w:cs="Courier New"/>
+                                <w:color w:val="228B22"/>
+                              </w:rPr>
+                              <w:t>% Clearing the workspace</w:t>
+                            </w:r>
+                          </w:p>
+                          <w:p>
+                            <w:pPr>
+                              <w:autoSpaceDE w:val="0"/>
+                              <w:autoSpaceDN w:val="0"/>
+                              <w:adjustRightInd w:val="0"/>
+                              <w:spacing w:after="0" w:line="240" w:lineRule="auto"/>
+                              <w:rPr>
+                                <w:rFonts w:ascii="Courier New" w:hAnsi="Courier New" w:cs="Courier New"/>
+                              </w:rPr>
+                            </w:pPr>
+                            <w:r>
+                              <w:rPr>
+                                <w:rFonts w:ascii="Courier New" w:hAnsi="Courier New" w:cs="Courier New"/>
+                                <w:color w:val="000000"/>
+                              </w:rPr>
+                              <w:t>clear</w:t>
+                            </w:r>
+                          </w:p>
+                          <w:p>
+                            <w:pPr>
+                              <w:autoSpaceDE w:val="0"/>
+                              <w:autoSpaceDN w:val="0"/>
+                              <w:adjustRightInd w:val="0"/>
+                              <w:spacing w:after="0" w:line="240" w:lineRule="auto"/>
+                              <w:rPr>
+                                <w:rFonts w:ascii="Courier New" w:hAnsi="Courier New" w:cs="Courier New"/>
+                              </w:rPr>
+                            </w:pPr>
+                            <w:r>
+                              <w:rPr>
+                                <w:rFonts w:ascii="Courier New" w:hAnsi="Courier New" w:cs="Courier New"/>
+                                <w:color w:val="000000"/>
+                              </w:rPr>
+                              <w:t xml:space="preserve"> </w:t>
+                            </w:r>
+                          </w:p>
+                          <w:p>
+                            <w:pPr>
+                              <w:autoSpaceDE w:val="0"/>
+                              <w:autoSpaceDN w:val="0"/>
+                              <w:adjustRightInd w:val="0"/>
+                              <w:spacing w:after="0" w:line="240" w:lineRule="auto"/>
+                              <w:rPr>
+                                <w:rFonts w:ascii="Courier New" w:hAnsi="Courier New" w:cs="Courier New"/>
+                              </w:rPr>
+                            </w:pPr>
+                            <w:r>
+                              <w:rPr>
+                                <w:rFonts w:ascii="Courier New" w:hAnsi="Courier New" w:cs="Courier New"/>
+                                <w:color w:val="228B22"/>
+                              </w:rPr>
+                              <w:t>% Loading the nuclei image</w:t>
+                            </w:r>
+                          </w:p>
+                          <w:p>
+                            <w:pPr>
+                              <w:autoSpaceDE w:val="0"/>
+                              <w:autoSpaceDN w:val="0"/>
+                              <w:adjustRightInd w:val="0"/>
+                              <w:spacing w:after="0" w:line="240" w:lineRule="auto"/>
+                              <w:rPr>
+                                <w:rFonts w:ascii="Courier New" w:hAnsi="Courier New" w:cs="Courier New"/>
+                              </w:rPr>
+                            </w:pPr>
+                            <w:r>
+                              <w:rPr>
+                                <w:rFonts w:ascii="Courier New" w:hAnsi="Courier New" w:cs="Courier New"/>
+                                <w:color w:val="000000"/>
+                              </w:rPr>
+                              <w:t>nuc_im = imread(</w:t>
+                            </w:r>
+                            <w:r>
+                              <w:rPr>
+                                <w:rFonts w:ascii="Courier New" w:hAnsi="Courier New" w:cs="Courier New"/>
+                                <w:color w:val="A020F0"/>
+                              </w:rPr>
+                              <w:t>'NucleiImage_small.tif'</w:t>
+                            </w:r>
+                            <w:r>
+                              <w:rPr>
+                                <w:rFonts w:ascii="Courier New" w:hAnsi="Courier New" w:cs="Courier New"/>
+                                <w:color w:val="000000"/>
+                              </w:rPr>
+                              <w:t>);</w:t>
+                            </w:r>
+                          </w:p>
+                          <w:p>
+                            <w:pPr>
+                              <w:autoSpaceDE w:val="0"/>
+                              <w:autoSpaceDN w:val="0"/>
+                              <w:adjustRightInd w:val="0"/>
+                              <w:spacing w:after="0" w:line="240" w:lineRule="auto"/>
+                              <w:rPr>
+                                <w:rFonts w:ascii="Courier New" w:hAnsi="Courier New" w:cs="Courier New"/>
+                              </w:rPr>
+                            </w:pPr>
+                            <w:r>
+                              <w:rPr>
+                                <w:rFonts w:ascii="Courier New" w:hAnsi="Courier New" w:cs="Courier New"/>
+                                <w:color w:val="000000"/>
+                              </w:rPr>
+                              <w:t xml:space="preserve"> </w:t>
+                            </w:r>
+                          </w:p>
+                          <w:p>
+                            <w:pPr>
+                              <w:autoSpaceDE w:val="0"/>
+                              <w:autoSpaceDN w:val="0"/>
+                              <w:adjustRightInd w:val="0"/>
+                              <w:spacing w:after="0" w:line="240" w:lineRule="auto"/>
+                              <w:rPr>
+                                <w:rFonts w:ascii="Courier New" w:hAnsi="Courier New" w:cs="Courier New"/>
+                              </w:rPr>
+                            </w:pPr>
+                            <w:r>
+                              <w:rPr>
+                                <w:rFonts w:ascii="Courier New" w:hAnsi="Courier New" w:cs="Courier New"/>
+                                <w:color w:val="228B22"/>
+                              </w:rPr>
+                              <w:t>% Applying a 2D median filter</w:t>
+                            </w:r>
+                          </w:p>
+                          <w:p>
+                            <w:pPr>
+                              <w:autoSpaceDE w:val="0"/>
+                              <w:autoSpaceDN w:val="0"/>
+                              <w:adjustRightInd w:val="0"/>
+                              <w:spacing w:after="0" w:line="240" w:lineRule="auto"/>
+                              <w:rPr>
+                                <w:rFonts w:ascii="Courier New" w:hAnsi="Courier New" w:cs="Courier New"/>
+                              </w:rPr>
+                            </w:pPr>
+                            <w:r>
+                              <w:rPr>
+                                <w:rFonts w:ascii="Courier New" w:hAnsi="Courier New" w:cs="Courier New"/>
+                                <w:color w:val="000000"/>
+                              </w:rPr>
+                              <w:t>filt_im = medfilt2(nuc_im, [5, 5]);</w:t>
+                            </w:r>
+                          </w:p>
+                          <w:p>
+                            <w:pPr>
+                              <w:autoSpaceDE w:val="0"/>
+                              <w:autoSpaceDN w:val="0"/>
+                              <w:adjustRightInd w:val="0"/>
+                              <w:spacing w:after="0" w:line="240" w:lineRule="auto"/>
+                              <w:rPr>
+                                <w:rFonts w:ascii="Courier New" w:hAnsi="Courier New" w:cs="Courier New"/>
+                              </w:rPr>
+                            </w:pPr>
+                            <w:r>
+                              <w:rPr>
+                                <w:rFonts w:ascii="Courier New" w:hAnsi="Courier New" w:cs="Courier New"/>
+                                <w:color w:val="000000"/>
+                              </w:rPr>
+                              <w:t xml:space="preserve"> </w:t>
+                            </w:r>
+                          </w:p>
+                          <w:p>
+                            <w:pPr>
+                              <w:autoSpaceDE w:val="0"/>
+                              <w:autoSpaceDN w:val="0"/>
+                              <w:adjustRightInd w:val="0"/>
+                              <w:spacing w:after="0" w:line="240" w:lineRule="auto"/>
+                              <w:rPr>
+                                <w:rFonts w:ascii="Courier New" w:hAnsi="Courier New" w:cs="Courier New"/>
+                              </w:rPr>
+                            </w:pPr>
+                            <w:r>
+                              <w:rPr>
+                                <w:rFonts w:ascii="Courier New" w:hAnsi="Courier New" w:cs="Courier New"/>
+                                <w:color w:val="228B22"/>
+                              </w:rPr>
+                              <w:t>% Calculating and applying threshold</w:t>
+                            </w:r>
+                          </w:p>
+                          <w:p>
+                            <w:pPr>
+                              <w:autoSpaceDE w:val="0"/>
+                              <w:autoSpaceDN w:val="0"/>
+                              <w:adjustRightInd w:val="0"/>
+                              <w:spacing w:after="0" w:line="240" w:lineRule="auto"/>
+                              <w:rPr>
+                                <w:rFonts w:ascii="Courier New" w:hAnsi="Courier New" w:cs="Courier New"/>
+                              </w:rPr>
+                            </w:pPr>
+                            <w:r>
+                              <w:rPr>
+                                <w:rFonts w:ascii="Courier New" w:hAnsi="Courier New" w:cs="Courier New"/>
+                                <w:color w:val="000000"/>
+                              </w:rPr>
+                              <w:t>thresh = graythresh(filt_im)*255;</w:t>
+                            </w:r>
+                          </w:p>
+                          <w:p>
+                            <w:pPr>
+                              <w:autoSpaceDE w:val="0"/>
+                              <w:autoSpaceDN w:val="0"/>
+                              <w:adjustRightInd w:val="0"/>
+                              <w:spacing w:after="0" w:line="240" w:lineRule="auto"/>
+                              <w:rPr>
+                                <w:rFonts w:ascii="Courier New" w:hAnsi="Courier New" w:cs="Courier New"/>
+                              </w:rPr>
+                            </w:pPr>
+                            <w:r>
+                              <w:rPr>
+                                <w:rFonts w:ascii="Courier New" w:hAnsi="Courier New" w:cs="Courier New"/>
+                                <w:color w:val="000000"/>
+                              </w:rPr>
+                              <w:t>log_im = filt_im &gt; thresh;</w:t>
+                            </w:r>
+                          </w:p>
+                          <w:p>
+                            <w:pPr>
+                              <w:autoSpaceDE w:val="0"/>
+                              <w:autoSpaceDN w:val="0"/>
+                              <w:adjustRightInd w:val="0"/>
+                              <w:spacing w:after="0" w:line="240" w:lineRule="auto"/>
+                              <w:rPr>
+                                <w:rFonts w:ascii="Courier New" w:hAnsi="Courier New" w:cs="Courier New"/>
+                              </w:rPr>
+                            </w:pPr>
+                            <w:r>
+                              <w:rPr>
+                                <w:rFonts w:ascii="Courier New" w:hAnsi="Courier New" w:cs="Courier New"/>
+                                <w:color w:val="000000"/>
+                              </w:rPr>
+                              <w:t xml:space="preserve"> </w:t>
+                            </w:r>
+                          </w:p>
+                          <w:p>
+                            <w:pPr>
+                              <w:autoSpaceDE w:val="0"/>
+                              <w:autoSpaceDN w:val="0"/>
+                              <w:adjustRightInd w:val="0"/>
+                              <w:spacing w:after="0" w:line="240" w:lineRule="auto"/>
+                              <w:rPr>
+                                <w:rFonts w:ascii="Courier New" w:hAnsi="Courier New" w:cs="Courier New"/>
+                              </w:rPr>
+                            </w:pPr>
+                            <w:r>
+                              <w:rPr>
+                                <w:rFonts w:ascii="Courier New" w:hAnsi="Courier New" w:cs="Courier New"/>
+                                <w:color w:val="228B22"/>
+                              </w:rPr>
+                              <w:t>% Filling holes in the binarisation</w:t>
+                            </w:r>
+                          </w:p>
+                          <w:p>
+                            <w:pPr>
+                              <w:autoSpaceDE w:val="0"/>
+                              <w:autoSpaceDN w:val="0"/>
+                              <w:adjustRightInd w:val="0"/>
+                              <w:spacing w:after="0" w:line="240" w:lineRule="auto"/>
+                              <w:rPr>
+                                <w:rFonts w:ascii="Courier New" w:hAnsi="Courier New" w:cs="Courier New"/>
+                              </w:rPr>
+                            </w:pPr>
+                            <w:r>
+                              <w:rPr>
+                                <w:rFonts w:ascii="Courier New" w:hAnsi="Courier New" w:cs="Courier New"/>
+                                <w:color w:val="000000"/>
+                              </w:rPr>
+                              <w:t>fill_im = imfill(log_im,</w:t>
+                            </w:r>
+                            <w:r>
+                              <w:rPr>
+                                <w:rFonts w:ascii="Courier New" w:hAnsi="Courier New" w:cs="Courier New"/>
+                                <w:color w:val="A020F0"/>
+                              </w:rPr>
+                              <w:t>'holes'</w:t>
+                            </w:r>
+                            <w:r>
+                              <w:rPr>
+                                <w:rFonts w:ascii="Courier New" w:hAnsi="Courier New" w:cs="Courier New"/>
+                                <w:color w:val="000000"/>
+                              </w:rPr>
+                              <w:t>);</w:t>
+                            </w:r>
+                          </w:p>
+                          <w:p>
+                            <w:pPr>
+                              <w:autoSpaceDE w:val="0"/>
+                              <w:autoSpaceDN w:val="0"/>
+                              <w:adjustRightInd w:val="0"/>
+                              <w:spacing w:after="0" w:line="240" w:lineRule="auto"/>
+                              <w:rPr>
+                                <w:rFonts w:ascii="Courier New" w:hAnsi="Courier New" w:cs="Courier New"/>
+                              </w:rPr>
+                            </w:pPr>
+                            <w:r>
+                              <w:rPr>
+                                <w:rFonts w:ascii="Courier New" w:hAnsi="Courier New" w:cs="Courier New"/>
+                                <w:color w:val="000000"/>
+                              </w:rPr>
+                              <w:t xml:space="preserve"> </w:t>
+                            </w:r>
+                          </w:p>
+                          <w:p>
+                            <w:pPr>
+                              <w:autoSpaceDE w:val="0"/>
+                              <w:autoSpaceDN w:val="0"/>
+                              <w:adjustRightInd w:val="0"/>
+                              <w:spacing w:after="0" w:line="240" w:lineRule="auto"/>
+                              <w:rPr>
+                                <w:rFonts w:ascii="Courier New" w:hAnsi="Courier New" w:cs="Courier New"/>
+                              </w:rPr>
+                            </w:pPr>
+                            <w:r>
+                              <w:rPr>
+                                <w:rFonts w:ascii="Courier New" w:hAnsi="Courier New" w:cs="Courier New"/>
+                                <w:color w:val="228B22"/>
+                              </w:rPr>
+                              <w:t>% Creating labelled image of nuclei</w:t>
+                            </w:r>
+                          </w:p>
+                          <w:p>
+                            <w:pPr>
+                              <w:autoSpaceDE w:val="0"/>
+                              <w:autoSpaceDN w:val="0"/>
+                              <w:adjustRightInd w:val="0"/>
+                              <w:spacing w:after="0" w:line="240" w:lineRule="auto"/>
+                              <w:rPr>
+                                <w:rFonts w:ascii="Courier New" w:hAnsi="Courier New" w:cs="Courier New"/>
+                              </w:rPr>
+                            </w:pPr>
+                            <w:r>
+                              <w:rPr>
+                                <w:rFonts w:ascii="Courier New" w:hAnsi="Courier New" w:cs="Courier New"/>
+                                <w:color w:val="000000"/>
+                              </w:rPr>
+                              <w:t>label_im = bwlabel(fill_im);</w:t>
+                            </w:r>
+                          </w:p>
+                          <w:p>
+                            <w:pPr>
+                              <w:autoSpaceDE w:val="0"/>
+                              <w:autoSpaceDN w:val="0"/>
+                              <w:adjustRightInd w:val="0"/>
+                              <w:spacing w:after="0" w:line="240" w:lineRule="auto"/>
+                              <w:rPr>
+                                <w:rFonts w:ascii="Courier New" w:hAnsi="Courier New" w:cs="Courier New"/>
+                              </w:rPr>
+                            </w:pPr>
+                            <w:r>
+                              <w:rPr>
+                                <w:rFonts w:ascii="Courier New" w:hAnsi="Courier New" w:cs="Courier New"/>
+                                <w:color w:val="000000"/>
+                              </w:rPr>
+                              <w:t xml:space="preserve"> </w:t>
+                            </w:r>
+                          </w:p>
+                          <w:p>
+                            <w:pPr>
+                              <w:autoSpaceDE w:val="0"/>
+                              <w:autoSpaceDN w:val="0"/>
+                              <w:adjustRightInd w:val="0"/>
+                              <w:spacing w:after="0" w:line="240" w:lineRule="auto"/>
+                              <w:rPr>
+                                <w:rFonts w:ascii="Courier New" w:hAnsi="Courier New" w:cs="Courier New"/>
+                              </w:rPr>
+                            </w:pPr>
+                            <w:r>
+                              <w:rPr>
+                                <w:rFonts w:ascii="Courier New" w:hAnsi="Courier New" w:cs="Courier New"/>
+                                <w:color w:val="228B22"/>
+                              </w:rPr>
+                              <w:t>% Displaying the labelled image</w:t>
+                            </w:r>
+                          </w:p>
+                          <w:p>
+                            <w:pPr>
+                              <w:autoSpaceDE w:val="0"/>
+                              <w:autoSpaceDN w:val="0"/>
+                              <w:adjustRightInd w:val="0"/>
+                              <w:spacing w:after="0" w:line="240" w:lineRule="auto"/>
+                              <w:rPr>
+                                <w:rFonts w:ascii="Courier New" w:hAnsi="Courier New" w:cs="Courier New"/>
+                              </w:rPr>
+                            </w:pPr>
+                            <w:r>
+                              <w:rPr>
+                                <w:rFonts w:ascii="Courier New" w:hAnsi="Courier New" w:cs="Courier New"/>
+                                <w:color w:val="000000"/>
+                              </w:rPr>
+                              <w:t>imshow(label_im,[]);</w:t>
+                            </w:r>
+                          </w:p>
+                          <w:p/>
+                        </w:txbxContent>
+                      </wps:txbx>
+                      <wps:bodyPr rot="0" vert="horz" wrap="square" lIns="91440" tIns="45720" rIns="91440" bIns="45720" anchor="t" anchorCtr="0">
+                        <a:noAutofit/>
+                      </wps:bodyPr>
+                    </wps:wsp>
+                  </a:graphicData>
+                </a:graphic>
+              </wp:inline>
+            </w:drawing>
+          </mc:Choice>
+          <mc:Fallback>
+            <w:pict>
+              <v:shapetype w14:anchorId="491EA07C" id="_x0000_t202" coordsize="21600,21600" o:spt="202" path="m,l,21600r21600,l21600,xe">
+                <v:stroke joinstyle="miter"/>
+                <v:path gradientshapeok="t" o:connecttype="rect"/>
+              </v:shapetype>
+              <v:shape id="Text Box 2" o:spid="_x0000_s1026" type="#_x0000_t202" style="width:382.7pt;height:277.8pt;visibility:visible;mso-wrap-style:square;mso-left-percent:-10001;mso-top-percent:-10001;mso-position-horizontal:absolute;mso-position-horizontal-relative:char;mso-position-vertical:absolute;mso-position-vertical-relative:line;mso-left-percent:-10001;mso-top-percent:-10001;v-text-anchor:top" o:gfxdata="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">
+                <v:textbox>
+                  <w:txbxContent>
+                    <w:p>
+                      <w:pPr>
+                        <w:autoSpaceDE w:val="0"/>
+                        <w:autoSpaceDN w:val="0"/>
+                        <w:adjustRightInd w:val="0"/>
+                        <w:spacing w:after="0" w:line="240" w:lineRule="auto"/>
+                        <w:rPr>
+                          <w:rFonts w:ascii="Courier New" w:hAnsi="Courier New" w:cs="Courier New"/>
+                        </w:rPr>
+                      </w:pPr>
+                      <w:r>
+                        <w:rPr>
+                          <w:rFonts w:ascii="Courier New" w:hAnsi="Courier New" w:cs="Courier New"/>
+                          <w:color w:val="228B22"/>
+                        </w:rPr>
+                        <w:t>% Clearing the workspace</w:t>
+                      </w:r>
+                    </w:p>
+                    <w:p>
+                      <w:pPr>
+                        <w:autoSpaceDE w:val="0"/>
+                        <w:autoSpaceDN w:val="0"/>
+                        <w:adjustRightInd w:val="0"/>
+                        <w:spacing w:after="0" w:line="240" w:lineRule="auto"/>
+                        <w:rPr>
+                          <w:rFonts w:ascii="Courier New" w:hAnsi="Courier New" w:cs="Courier New"/>
+                        </w:rPr>
+                      </w:pPr>
+                      <w:r>
+                        <w:rPr>
+                          <w:rFonts w:ascii="Courier New" w:hAnsi="Courier New" w:cs="Courier New"/>
+                          <w:color w:val="000000"/>
+                        </w:rPr>
+                        <w:t>clear</w:t>
+                      </w:r>
+                    </w:p>
+                    <w:p>
+                      <w:pPr>
+                        <w:autoSpaceDE w:val="0"/>
+                        <w:autoSpaceDN w:val="0"/>
+                        <w:adjustRightInd w:val="0"/>
+                        <w:spacing w:after="0" w:line="240" w:lineRule="auto"/>
+                        <w:rPr>
+                          <w:rFonts w:ascii="Courier New" w:hAnsi="Courier New" w:cs="Courier New"/>
+                        </w:rPr>
+                      </w:pPr>
+                      <w:r>
+                        <w:rPr>
+                          <w:rFonts w:ascii="Courier New" w:hAnsi="Courier New" w:cs="Courier New"/>
+                          <w:color w:val="000000"/>
+                        </w:rPr>
+                        <w:t xml:space="preserve"> </w:t>
+                      </w:r>
+                    </w:p>
+                    <w:p>
+                      <w:pPr>
+                        <w:autoSpaceDE w:val="0"/>
+                        <w:autoSpaceDN w:val="0"/>
+                        <w:adjustRightInd w:val="0"/>
+                        <w:spacing w:after="0" w:line="240" w:lineRule="auto"/>
+                        <w:rPr>
+                          <w:rFonts w:ascii="Courier New" w:hAnsi="Courier New" w:cs="Courier New"/>
+                        </w:rPr>
+                      </w:pPr>
+                      <w:r>
+                        <w:rPr>
+                          <w:rFonts w:ascii="Courier New" w:hAnsi="Courier New" w:cs="Courier New"/>
+                          <w:color w:val="228B22"/>
+                        </w:rPr>
+                        <w:t>% Loading the nuclei image</w:t>
+                      </w:r>
+                    </w:p>
+                    <w:p>
+                      <w:pPr>
+                        <w:autoSpaceDE w:val="0"/>
+                        <w:autoSpaceDN w:val="0"/>
+                        <w:adjustRightInd w:val="0"/>
+                        <w:spacing w:after="0" w:line="240" w:lineRule="auto"/>
+                        <w:rPr>
+                          <w:rFonts w:ascii="Courier New" w:hAnsi="Courier New" w:cs="Courier New"/>
+                        </w:rPr>
+                      </w:pPr>
+                      <w:r>
+                        <w:rPr>
+                          <w:rFonts w:ascii="Courier New" w:hAnsi="Courier New" w:cs="Courier New"/>
+                          <w:color w:val="000000"/>
+                        </w:rPr>
+                        <w:t>nuc_im = imread(</w:t>
+                      </w:r>
+                      <w:r>
+                        <w:rPr>
+                          <w:rFonts w:ascii="Courier New" w:hAnsi="Courier New" w:cs="Courier New"/>
+                          <w:color w:val="A020F0"/>
+                        </w:rPr>
+                        <w:t>'NucleiImage_small.tif'</w:t>
+                      </w:r>
+                      <w:r>
+                        <w:rPr>
+                          <w:rFonts w:ascii="Courier New" w:hAnsi="Courier New" w:cs="Courier New"/>
+                          <w:color w:val="000000"/>
+                        </w:rPr>
+                        <w:t>);</w:t>
+                      </w:r>
+                    </w:p>
+                    <w:p>
+                      <w:pPr>
+                        <w:autoSpaceDE w:val="0"/>
+                        <w:autoSpaceDN w:val="0"/>
+                        <w:adjustRightInd w:val="0"/>
+                        <w:spacing w:after="0" w:line="240" w:lineRule="auto"/>
+                        <w:rPr>
+                          <w:rFonts w:ascii="Courier New" w:hAnsi="Courier New" w:cs="Courier New"/>
+                        </w:rPr>
+                      </w:pPr>
+                      <w:r>
+                        <w:rPr>
+                          <w:rFonts w:ascii="Courier New" w:hAnsi="Courier New" w:cs="Courier New"/>
+                          <w:color w:val="000000"/>
+                        </w:rPr>
+                        <w:t xml:space="preserve"> </w:t>
+                      </w:r>
+                    </w:p>
+                    <w:p>
+                      <w:pPr>
+                        <w:autoSpaceDE w:val="0"/>
+                        <w:autoSpaceDN w:val="0"/>
+                        <w:adjustRightInd w:val="0"/>
+                        <w:spacing w:after="0" w:line="240" w:lineRule="auto"/>
+                        <w:rPr>
+                          <w:rFonts w:ascii="Courier New" w:hAnsi="Courier New" w:cs="Courier New"/>
+                        </w:rPr>
+                      </w:pPr>
+                      <w:r>
+                        <w:rPr>
+                          <w:rFonts w:ascii="Courier New" w:hAnsi="Courier New" w:cs="Courier New"/>
+                          <w:color w:val="228B22"/>
+                        </w:rPr>
+                        <w:t>% Applying a 2D median filter</w:t>
+                      </w:r>
+                    </w:p>
+                    <w:p>
+                      <w:pPr>
+                        <w:autoSpaceDE w:val="0"/>
+                        <w:autoSpaceDN w:val="0"/>
+                        <w:adjustRightInd w:val="0"/>
+                        <w:spacing w:after="0" w:line="240" w:lineRule="auto"/>
+                        <w:rPr>
+                          <w:rFonts w:ascii="Courier New" w:hAnsi="Courier New" w:cs="Courier New"/>
+                        </w:rPr>
+                      </w:pPr>
+                      <w:r>
+                        <w:rPr>
+                          <w:rFonts w:ascii="Courier New" w:hAnsi="Courier New" w:cs="Courier New"/>
+                          <w:color w:val="000000"/>
+                        </w:rPr>
+                        <w:t>filt_im = medfilt2(nuc_im, [5, 5]);</w:t>
+                      </w:r>
+                    </w:p>
+                    <w:p>
+                      <w:pPr>
+                        <w:autoSpaceDE w:val="0"/>
+                        <w:autoSpaceDN w:val="0"/>
+                        <w:adjustRightInd w:val="0"/>
+                        <w:spacing w:after="0" w:line="240" w:lineRule="auto"/>
+                        <w:rPr>
+                          <w:rFonts w:ascii="Courier New" w:hAnsi="Courier New" w:cs="Courier New"/>
+                        </w:rPr>
+                      </w:pPr>
+                      <w:r>
+                        <w:rPr>
+                          <w:rFonts w:ascii="Courier New" w:hAnsi="Courier New" w:cs="Courier New"/>
+                          <w:color w:val="000000"/>
+                        </w:rPr>
+                        <w:t xml:space="preserve"> </w:t>
+                      </w:r>
+                    </w:p>
+                    <w:p>
+                      <w:pPr>
+                        <w:autoSpaceDE w:val="0"/>
+                        <w:autoSpaceDN w:val="0"/>
+                        <w:adjustRightInd w:val="0"/>
+                        <w:spacing w:after="0" w:line="240" w:lineRule="auto"/>
+                        <w:rPr>
+                          <w:rFonts w:ascii="Courier New" w:hAnsi="Courier New" w:cs="Courier New"/>
+                        </w:rPr>
+                      </w:pPr>
+                      <w:r>
+                        <w:rPr>
+                          <w:rFonts w:ascii="Courier New" w:hAnsi="Courier New" w:cs="Courier New"/>
+                          <w:color w:val="228B22"/>
+                        </w:rPr>
+                        <w:t>% Calculating and applying threshold</w:t>
+                      </w:r>
+                    </w:p>
+                    <w:p>
+                      <w:pPr>
+                        <w:autoSpaceDE w:val="0"/>
+                        <w:autoSpaceDN w:val="0"/>
+                        <w:adjustRightInd w:val="0"/>
+                        <w:spacing w:after="0" w:line="240" w:lineRule="auto"/>
+                        <w:rPr>
+                          <w:rFonts w:ascii="Courier New" w:hAnsi="Courier New" w:cs="Courier New"/>
+                        </w:rPr>
+                      </w:pPr>
+                      <w:r>
+                        <w:rPr>
+                          <w:rFonts w:ascii="Courier New" w:hAnsi="Courier New" w:cs="Courier New"/>
+                          <w:color w:val="000000"/>
+                        </w:rPr>
+                        <w:t>thresh = graythresh(filt_im)*255;</w:t>
+                      </w:r>
+                    </w:p>
+                    <w:p>
+                      <w:pPr>
+                        <w:autoSpaceDE w:val="0"/>
+                        <w:autoSpaceDN w:val="0"/>
+                        <w:adjustRightInd w:val="0"/>
+                        <w:spacing w:after="0" w:line="240" w:lineRule="auto"/>
+                        <w:rPr>
+                          <w:rFonts w:ascii="Courier New" w:hAnsi="Courier New" w:cs="Courier New"/>
+                        </w:rPr>
+                      </w:pPr>
+                      <w:r>
+                        <w:rPr>
+                          <w:rFonts w:ascii="Courier New" w:hAnsi="Courier New" w:cs="Courier New"/>
+                          <w:color w:val="000000"/>
+                        </w:rPr>
+                        <w:t>log_im = filt_im &gt; thresh;</w:t>
+                      </w:r>
+                    </w:p>
+                    <w:p>
+                      <w:pPr>
+                        <w:autoSpaceDE w:val="0"/>
+                        <w:autoSpaceDN w:val="0"/>
+                        <w:adjustRightInd w:val="0"/>
+                        <w:spacing w:after="0" w:line="240" w:lineRule="auto"/>
+                        <w:rPr>
+                          <w:rFonts w:ascii="Courier New" w:hAnsi="Courier New" w:cs="Courier New"/>
+                        </w:rPr>
+                      </w:pPr>
+                      <w:r>
+                        <w:rPr>
+                          <w:rFonts w:ascii="Courier New" w:hAnsi="Courier New" w:cs="Courier New"/>
+                          <w:color w:val="000000"/>
+                        </w:rPr>
+                        <w:t xml:space="preserve"> </w:t>
+                      </w:r>
+                    </w:p>
+                    <w:p>
+                      <w:pPr>
+                        <w:autoSpaceDE w:val="0"/>
+                        <w:autoSpaceDN w:val="0"/>
+                        <w:adjustRightInd w:val="0"/>
+                        <w:spacing w:after="0" w:line="240" w:lineRule="auto"/>
+                        <w:rPr>
+                          <w:rFonts w:ascii="Courier New" w:hAnsi="Courier New" w:cs="Courier New"/>
+                        </w:rPr>
+                      </w:pPr>
+                      <w:r>
+                        <w:rPr>
+                          <w:rFonts w:ascii="Courier New" w:hAnsi="Courier New" w:cs="Courier New"/>
+                          <w:color w:val="228B22"/>
+                        </w:rPr>
+                        <w:t>% Filling holes in the binarisation</w:t>
+                      </w:r>
+                    </w:p>
+                    <w:p>
+                      <w:pPr>
+                        <w:autoSpaceDE w:val="0"/>
+                        <w:autoSpaceDN w:val="0"/>
+                        <w:adjustRightInd w:val="0"/>
+                        <w:spacing w:after="0" w:line="240" w:lineRule="auto"/>
+                        <w:rPr>
+                          <w:rFonts w:ascii="Courier New" w:hAnsi="Courier New" w:cs="Courier New"/>
+                        </w:rPr>
+                      </w:pPr>
+                      <w:r>
+                        <w:rPr>
+                          <w:rFonts w:ascii="Courier New" w:hAnsi="Courier New" w:cs="Courier New"/>
+                          <w:color w:val="000000"/>
+                        </w:rPr>
+                        <w:t>fill_im = imfill(log_im,</w:t>
+                      </w:r>
+                      <w:r>
+                        <w:rPr>
+                          <w:rFonts w:ascii="Courier New" w:hAnsi="Courier New" w:cs="Courier New"/>
+                          <w:color w:val="A020F0"/>
+                        </w:rPr>
+                        <w:t>'holes'</w:t>
+                      </w:r>
+                      <w:r>
+                        <w:rPr>
+                          <w:rFonts w:ascii="Courier New" w:hAnsi="Courier New" w:cs="Courier New"/>
+                          <w:color w:val="000000"/>
+                        </w:rPr>
+                        <w:t>);</w:t>
+                      </w:r>
+                    </w:p>
+                    <w:p>
+                      <w:pPr>
+                        <w:autoSpaceDE w:val="0"/>
+                        <w:autoSpaceDN w:val="0"/>
+                        <w:adjustRightInd w:val="0"/>
+                        <w:spacing w:after="0" w:line="240" w:lineRule="auto"/>
+                        <w:rPr>
+                          <w:rFonts w:ascii="Courier New" w:hAnsi="Courier New" w:cs="Courier New"/>
+                        </w:rPr>
+                      </w:pPr>
+                      <w:r>
+                        <w:rPr>
+                          <w:rFonts w:ascii="Courier New" w:hAnsi="Courier New" w:cs="Courier New"/>
+                          <w:color w:val="000000"/>
+                        </w:rPr>
+                        <w:t xml:space="preserve"> </w:t>
+                      </w:r>
+                    </w:p>
+                    <w:p>
+                      <w:pPr>
+                        <w:autoSpaceDE w:val="0"/>
+                        <w:autoSpaceDN w:val="0"/>
+                        <w:adjustRightInd w:val="0"/>
+                        <w:spacing w:after="0" w:line="240" w:lineRule="auto"/>
+                        <w:rPr>
+                          <w:rFonts w:ascii="Courier New" w:hAnsi="Courier New" w:cs="Courier New"/>
+                        </w:rPr>
+                      </w:pPr>
+                      <w:r>
+                        <w:rPr>
+                          <w:rFonts w:ascii="Courier New" w:hAnsi="Courier New" w:cs="Courier New"/>
+                          <w:color w:val="228B22"/>
+                        </w:rPr>
+                        <w:t>% Creating labelled image of nuclei</w:t>
+                      </w:r>
+                    </w:p>
+                    <w:p>
+                      <w:pPr>
+                        <w:autoSpaceDE w:val="0"/>
+                        <w:autoSpaceDN w:val="0"/>
+                        <w:adjustRightInd w:val="0"/>
+                        <w:spacing w:after="0" w:line="240" w:lineRule="auto"/>
+                        <w:rPr>
+                          <w:rFonts w:ascii="Courier New" w:hAnsi="Courier New" w:cs="Courier New"/>
+                        </w:rPr>
+                      </w:pPr>
+                      <w:r>
+                        <w:rPr>
+                          <w:rFonts w:ascii="Courier New" w:hAnsi="Courier New" w:cs="Courier New"/>
+                          <w:color w:val="000000"/>
+                        </w:rPr>
+                        <w:t>label_im = bwlabel(fill_im);</w:t>
+                      </w:r>
+                    </w:p>
+                    <w:p>
+                      <w:pPr>
+                        <w:autoSpaceDE w:val="0"/>
+                        <w:autoSpaceDN w:val="0"/>
+                        <w:adjustRightInd w:val="0"/>
+                        <w:spacing w:after="0" w:line="240" w:lineRule="auto"/>
+                        <w:rPr>
+                          <w:rFonts w:ascii="Courier New" w:hAnsi="Courier New" w:cs="Courier New"/>
+                        </w:rPr>
+                      </w:pPr>
+                      <w:r>
+                        <w:rPr>
+                          <w:rFonts w:ascii="Courier New" w:hAnsi="Courier New" w:cs="Courier New"/>
+                          <w:color w:val="000000"/>
+                        </w:rPr>
+                        <w:t xml:space="preserve"> </w:t>
+                      </w:r>
+                    </w:p>
+                    <w:p>
+                      <w:pPr>
+                        <w:autoSpaceDE w:val="0"/>
+                        <w:autoSpaceDN w:val="0"/>
+                        <w:adjustRightInd w:val="0"/>
+                        <w:spacing w:after="0" w:line="240" w:lineRule="auto"/>
+                        <w:rPr>
+                          <w:rFonts w:ascii="Courier New" w:hAnsi="Courier New" w:cs="Courier New"/>
+                        </w:rPr>
+                      </w:pPr>
+                      <w:r>
+                        <w:rPr>
+                          <w:rFonts w:ascii="Courier New" w:hAnsi="Courier New" w:cs="Courier New"/>
+                          <w:color w:val="228B22"/>
+                        </w:rPr>
+                        <w:t>% Displaying the labelled image</w:t>
+                      </w:r>
+                    </w:p>
+                    <w:p>
+                      <w:pPr>
+                        <w:autoSpaceDE w:val="0"/>
+                        <w:autoSpaceDN w:val="0"/>
+                        <w:adjustRightInd w:val="0"/>
+                        <w:spacing w:after="0" w:line="240" w:lineRule="auto"/>
+                        <w:rPr>
+                          <w:rFonts w:ascii="Courier New" w:hAnsi="Courier New" w:cs="Courier New"/>
+                        </w:rPr>
+                      </w:pPr>
+                      <w:r>
+                        <w:rPr>
+                          <w:rFonts w:ascii="Courier New" w:hAnsi="Courier New" w:cs="Courier New"/>
+                          <w:color w:val="000000"/>
+                        </w:rPr>
+                        <w:t>imshow(label_im,[]);</w:t>
+                      </w:r>
+                    </w:p>
+                    <w:p/>
+                  </w:txbxContent>
+                </v:textbox>
+                <w10:anchorlock/>
+              </v:shape>
+            </w:pict>
+          </mc:Fallback>
+        </mc:AlternateContent>
+      </w:r>
+    </w:p>
+    <w:p>
+      <w:pPr>
+        <w:spacing w:after="0" w:line="360" w:lineRule="auto"/>
+        <w:jc w:val="both"/>
+        <w:rPr>
+          <w:bCs/>
+          <w:color w:val="FF0000"/>
+          <w:sz w:val="24"/>
+          <w:szCs w:val="24"/>
+        </w:rPr>
+      </w:pPr>
+    </w:p>
+    <w:p>
+      <w:pPr>
+        <w:spacing w:after="0" w:line="360" w:lineRule="auto"/>
+        <w:ind w:left="720" w:firstLine="720"/>
+        <w:jc w:val="both"/>
+        <w:rPr>
+          <w:b/>
+          <w:color w:val="FF0000"/>
+        </w:rPr>
+      </w:pPr>
+    </w:p>
+    <w:p>
+      <w:pPr>
+        <w:spacing w:after="0" w:line="360" w:lineRule="auto"/>
+        <w:jc w:val="both"/>
+        <w:rPr>
+          <w:bCs/>
+          <w:color w:val="000000" w:themeColor="text1"/>
+          <w:sz w:val="24"/>
+          <w:szCs w:val="24"/>
+        </w:rPr>
+      </w:pPr>
+    </w:p>
+    <w:p>
+      <w:pPr>
+        <w:pStyle w:val="ListParagraph"/>
+        <w:spacing w:after="0" w:line="360" w:lineRule="auto"/>
+        <w:jc w:val="both"/>
+        <w:rPr>
+          <w:bCs/>
+          <w:color w:val="000000" w:themeColor="text1"/>
+          <w:sz w:val="24"/>
+          <w:szCs w:val="24"/>
+        </w:rPr>
+      </w:pPr>
+    </w:p>
+    <w:p>
+      <w:pPr>
+        <w:spacing w:after="0" w:line="360" w:lineRule="auto"/>
+        <w:jc w:val="both"/>
+        <w:rPr>
+          <w:bCs/>
+          <w:color w:val="FF0000"/>
+          <w:sz w:val="24"/>
+          <w:szCs w:val="24"/>
+        </w:rPr>
+      </w:pPr>
+    </w:p>
+    <w:p>
+      <w:pPr>
+        <w:spacing w:after="0" w:line="360" w:lineRule="auto"/>
+        <w:jc w:val="both"/>
+        <w:rPr>
+          <w:bCs/>
+          <w:color w:val="FF0000"/>
+          <w:sz w:val="24"/>
+          <w:szCs w:val="24"/>
+        </w:rPr>
+      </w:pPr>
+      <w:r>
+        <w:rPr>
+          <w:bCs/>
+          <w:noProof/>
+          <w:color w:val="FF0000"/>
+          <w:sz w:val="24"/>
+          <w:szCs w:val="24"/>
+        </w:rPr>
+        <w:lastRenderedPageBreak/>
         <w:drawing>
           <wp:anchor distT="0" distB="0" distL="114300" distR="114300" simplePos="0" relativeHeight="251658240" behindDoc="0" locked="0" layoutInCell="1" allowOverlap="1" wp14:anchorId="5DC826D8" wp14:editId="08192BB1">
             <wp:simplePos x="0" y="0"/>
@@ -149,18 +2406,7 @@
           <w:sz w:val="24"/>
           <w:szCs w:val="24"/>
         </w:rPr>
-        <w:t>This session’s worksheet is a continuation of the workflow for segmenting n</w:t>
-      </w:r>
-      <w:bookmarkStart w:id="0" w:name="_GoBack"/>
-      <w:bookmarkEnd w:id="0"/>
-      <w:r>
-        <w:rPr>
-          <w:bCs/>
-          <w:color w:val="FF0000"/>
-          <w:sz w:val="24"/>
-          <w:szCs w:val="24"/>
-        </w:rPr>
-        <w:t xml:space="preserve">uclei we worked on in Session 2.  </w:t>
+        <w:t xml:space="preserve">This session’s worksheet is a continuation of the workflow for segmenting nuclei we worked on in Session 2.  </w:t>
       </w:r>
       <w:r>
         <w:rPr>
@@ -475,30 +2721,9 @@
           <w:sz w:val="24"/>
           <w:szCs w:val="24"/>
         </w:rPr>
-        <w:lastRenderedPageBreak/>
-        <w:t>If you haven’t already done so, download the “</w:t>
-      </w:r>
-      <w:proofErr w:type="spellStart"/>
-      <w:r>
-        <w:rPr>
-          <w:bCs/>
-          <w:color w:val="FF0000"/>
-          <w:sz w:val="24"/>
-          <w:szCs w:val="24"/>
-        </w:rPr>
-        <w:t>NucleiImage_small.tif</w:t>
-      </w:r>
-      <w:proofErr w:type="spellEnd"/>
-      <w:r>
-        <w:rPr>
-          <w:bCs/>
-          <w:color w:val="FF0000"/>
-          <w:sz w:val="24"/>
-          <w:szCs w:val="24"/>
-        </w:rPr>
-        <w:t>” image from the Session 3 GitHub repository (</w:t>
-      </w:r>
-      <w:hyperlink r:id="rId8" w:history="1">
+        <w:t>If you haven’t already done so, download the “NucleiImage_small.tif” image from the Session 3 GitHub repository (</w:t>
+      </w:r>
+      <w:hyperlink r:id="rId9" w:history="1">
         <w:r>
           <w:rPr>
             <w:rStyle w:val="Hyperlink"/>
@@ -587,6 +2812,7 @@
           <w:noProof/>
           <w:color w:val="FF0000"/>
         </w:rPr>
+        <w:lastRenderedPageBreak/>
         <mc:AlternateContent>
           <mc:Choice Requires="wps">
             <w:drawing>
@@ -707,60 +2933,19 @@
                                 <w:rFonts w:ascii="Courier New" w:hAnsi="Courier New" w:cs="Courier New"/>
                               </w:rPr>
                             </w:pPr>
-                            <w:proofErr w:type="spellStart"/>
                             <w:r>
                               <w:rPr>
                                 <w:rFonts w:ascii="Courier New" w:hAnsi="Courier New" w:cs="Courier New"/>
                                 <w:color w:val="000000"/>
                               </w:rPr>
-                              <w:t>nuc_im</w:t>
-                            </w:r>
-                            <w:proofErr w:type="spellEnd"/>
-                            <w:r>
-                              <w:rPr>
-                                <w:rFonts w:ascii="Courier New" w:hAnsi="Courier New" w:cs="Courier New"/>
-                                <w:color w:val="000000"/>
-                              </w:rPr>
-                              <w:t xml:space="preserve"> = </w:t>
-                            </w:r>
-                            <w:proofErr w:type="spellStart"/>
-                            <w:r>
-                              <w:rPr>
-                                <w:rFonts w:ascii="Courier New" w:hAnsi="Courier New" w:cs="Courier New"/>
-                                <w:color w:val="000000"/>
-                              </w:rPr>
-                              <w:t>imread</w:t>
-                            </w:r>
-                            <w:proofErr w:type="spellEnd"/>
-                            <w:r>
-                              <w:rPr>
-                                <w:rFonts w:ascii="Courier New" w:hAnsi="Courier New" w:cs="Courier New"/>
-                                <w:color w:val="000000"/>
-                              </w:rPr>
-                              <w:t>(</w:t>
+                              <w:t>nuc_im = imread(</w:t>
                             </w:r>
                             <w:r>
                               <w:rPr>
                                 <w:rFonts w:ascii="Courier New" w:hAnsi="Courier New" w:cs="Courier New"/>
                                 <w:color w:val="A020F0"/>
                               </w:rPr>
-                              <w:t>'</w:t>
-                            </w:r>
-                            <w:proofErr w:type="spellStart"/>
-                            <w:r>
-                              <w:rPr>
-                                <w:rFonts w:ascii="Courier New" w:hAnsi="Courier New" w:cs="Courier New"/>
-                                <w:color w:val="A020F0"/>
-                              </w:rPr>
-                              <w:t>NucleiImage_small.tif</w:t>
-                            </w:r>
-                            <w:proofErr w:type="spellEnd"/>
-                            <w:r>
-                              <w:rPr>
-                                <w:rFonts w:ascii="Courier New" w:hAnsi="Courier New" w:cs="Courier New"/>
-                                <w:color w:val="A020F0"/>
-                              </w:rPr>
-                              <w:t>'</w:t>
+                              <w:t>'NucleiImage_small.tif'</w:t>
                             </w:r>
                             <w:r>
                               <w:rPr>
@@ -816,37 +3001,12 @@
                                 <w:rFonts w:ascii="Courier New" w:hAnsi="Courier New" w:cs="Courier New"/>
                               </w:rPr>
                             </w:pPr>
-                            <w:proofErr w:type="spellStart"/>
                             <w:r>
                               <w:rPr>
                                 <w:rFonts w:ascii="Courier New" w:hAnsi="Courier New" w:cs="Courier New"/>
                                 <w:color w:val="000000"/>
                               </w:rPr>
-                              <w:t>filt_im</w:t>
-                            </w:r>
-                            <w:proofErr w:type="spellEnd"/>
-                            <w:r>
-                              <w:rPr>
-                                <w:rFonts w:ascii="Courier New" w:hAnsi="Courier New" w:cs="Courier New"/>
-                                <w:color w:val="000000"/>
-                              </w:rPr>
-                              <w:t xml:space="preserve"> = medfilt2(</w:t>
-                            </w:r>
-                            <w:proofErr w:type="spellStart"/>
-                            <w:r>
-                              <w:rPr>
-                                <w:rFonts w:ascii="Courier New" w:hAnsi="Courier New" w:cs="Courier New"/>
-                                <w:color w:val="000000"/>
-                              </w:rPr>
-                              <w:t>nuc_im</w:t>
-                            </w:r>
-                            <w:proofErr w:type="spellEnd"/>
-                            <w:r>
-                              <w:rPr>
-                                <w:rFonts w:ascii="Courier New" w:hAnsi="Courier New" w:cs="Courier New"/>
-                                <w:color w:val="000000"/>
-                              </w:rPr>
-                              <w:t>, [5, 5]);</w:t>
+                              <w:t>filt_im = medfilt2(nuc_im, [5, 5]);</w:t>
                             </w:r>
                           </w:p>
                           <w:p>
@@ -900,55 +3060,7 @@
                                 <w:rFonts w:ascii="Courier New" w:hAnsi="Courier New" w:cs="Courier New"/>
                                 <w:color w:val="000000"/>
                               </w:rPr>
-                              <w:t xml:space="preserve">thresh = </w:t>
-                            </w:r>
-                            <w:proofErr w:type="spellStart"/>
-                            <w:r>
-                              <w:rPr>
-                                <w:rFonts w:ascii="Courier New" w:hAnsi="Courier New" w:cs="Courier New"/>
-                                <w:color w:val="000000"/>
-                              </w:rPr>
-                              <w:t>graythresh</w:t>
-                            </w:r>
-                            <w:proofErr w:type="spellEnd"/>
-                            <w:r>
-                              <w:rPr>
-                                <w:rFonts w:ascii="Courier New" w:hAnsi="Courier New" w:cs="Courier New"/>
-                                <w:color w:val="000000"/>
-                              </w:rPr>
-                              <w:t>(</w:t>
-                            </w:r>
-                            <w:proofErr w:type="spellStart"/>
-                            <w:r>
-                              <w:rPr>
-                                <w:rFonts w:ascii="Courier New" w:hAnsi="Courier New" w:cs="Courier New"/>
-                                <w:color w:val="000000"/>
-                              </w:rPr>
-                              <w:t>filt_</w:t>
-                            </w:r>
-                            <w:proofErr w:type="gramStart"/>
-                            <w:r>
-                              <w:rPr>
-                                <w:rFonts w:ascii="Courier New" w:hAnsi="Courier New" w:cs="Courier New"/>
-                                <w:color w:val="000000"/>
-                              </w:rPr>
-                              <w:t>im</w:t>
-                            </w:r>
-                            <w:proofErr w:type="spellEnd"/>
-                            <w:r>
-                              <w:rPr>
-                                <w:rFonts w:ascii="Courier New" w:hAnsi="Courier New" w:cs="Courier New"/>
-                                <w:color w:val="000000"/>
-                              </w:rPr>
-                              <w:t>)*</w:t>
-                            </w:r>
-                            <w:proofErr w:type="gramEnd"/>
-                            <w:r>
-                              <w:rPr>
-                                <w:rFonts w:ascii="Courier New" w:hAnsi="Courier New" w:cs="Courier New"/>
-                                <w:color w:val="000000"/>
-                              </w:rPr>
-                              <w:t>255;</w:t>
+                              <w:t>thresh = graythresh(filt_im)*255;</w:t>
                             </w:r>
                           </w:p>
                           <w:p>
@@ -961,37 +3073,12 @@
                                 <w:rFonts w:ascii="Courier New" w:hAnsi="Courier New" w:cs="Courier New"/>
                               </w:rPr>
                             </w:pPr>
-                            <w:proofErr w:type="spellStart"/>
                             <w:r>
                               <w:rPr>
                                 <w:rFonts w:ascii="Courier New" w:hAnsi="Courier New" w:cs="Courier New"/>
                                 <w:color w:val="000000"/>
                               </w:rPr>
-                              <w:t>log_im</w:t>
-                            </w:r>
-                            <w:proofErr w:type="spellEnd"/>
-                            <w:r>
-                              <w:rPr>
-                                <w:rFonts w:ascii="Courier New" w:hAnsi="Courier New" w:cs="Courier New"/>
-                                <w:color w:val="000000"/>
-                              </w:rPr>
-                              <w:t xml:space="preserve"> = </w:t>
-                            </w:r>
-                            <w:proofErr w:type="spellStart"/>
-                            <w:r>
-                              <w:rPr>
-                                <w:rFonts w:ascii="Courier New" w:hAnsi="Courier New" w:cs="Courier New"/>
-                                <w:color w:val="000000"/>
-                              </w:rPr>
-                              <w:t>filt_im</w:t>
-                            </w:r>
-                            <w:proofErr w:type="spellEnd"/>
-                            <w:r>
-                              <w:rPr>
-                                <w:rFonts w:ascii="Courier New" w:hAnsi="Courier New" w:cs="Courier New"/>
-                                <w:color w:val="000000"/>
-                              </w:rPr>
-                              <w:t xml:space="preserve"> &gt; thresh;</w:t>
+                              <w:t>log_im = filt_im &gt; thresh;</w:t>
                             </w:r>
                           </w:p>
                           <w:p>
@@ -1040,53 +3127,12 @@
                                 <w:rFonts w:ascii="Courier New" w:hAnsi="Courier New" w:cs="Courier New"/>
                               </w:rPr>
                             </w:pPr>
-                            <w:proofErr w:type="spellStart"/>
                             <w:r>
                               <w:rPr>
                                 <w:rFonts w:ascii="Courier New" w:hAnsi="Courier New" w:cs="Courier New"/>
                                 <w:color w:val="000000"/>
                               </w:rPr>
-                              <w:t>fill_im</w:t>
-                            </w:r>
-                            <w:proofErr w:type="spellEnd"/>
-                            <w:r>
-                              <w:rPr>
-                                <w:rFonts w:ascii="Courier New" w:hAnsi="Courier New" w:cs="Courier New"/>
-                                <w:color w:val="000000"/>
-                              </w:rPr>
-                              <w:t xml:space="preserve"> = </w:t>
-                            </w:r>
-                            <w:proofErr w:type="spellStart"/>
-                            <w:r>
-                              <w:rPr>
-                                <w:rFonts w:ascii="Courier New" w:hAnsi="Courier New" w:cs="Courier New"/>
-                                <w:color w:val="000000"/>
-                              </w:rPr>
-                              <w:t>imfill</w:t>
-                            </w:r>
-                            <w:proofErr w:type="spellEnd"/>
-                            <w:r>
-                              <w:rPr>
-                                <w:rFonts w:ascii="Courier New" w:hAnsi="Courier New" w:cs="Courier New"/>
-                                <w:color w:val="000000"/>
-                              </w:rPr>
-                              <w:t>(log_</w:t>
-                            </w:r>
-                            <w:proofErr w:type="spellStart"/>
-                            <w:r>
-                              <w:rPr>
-                                <w:rFonts w:ascii="Courier New" w:hAnsi="Courier New" w:cs="Courier New"/>
-                                <w:color w:val="000000"/>
-                              </w:rPr>
-                              <w:t>im</w:t>
-                            </w:r>
-                            <w:proofErr w:type="spellEnd"/>
-                            <w:r>
-                              <w:rPr>
-                                <w:rFonts w:ascii="Courier New" w:hAnsi="Courier New" w:cs="Courier New"/>
-                                <w:color w:val="000000"/>
-                              </w:rPr>
-                              <w:t>,</w:t>
+                              <w:t>fill_im = imfill(log_im,</w:t>
                             </w:r>
                             <w:r>
                               <w:rPr>
@@ -1149,53 +3195,12 @@
                                 <w:rFonts w:ascii="Courier New" w:hAnsi="Courier New" w:cs="Courier New"/>
                               </w:rPr>
                             </w:pPr>
-                            <w:proofErr w:type="spellStart"/>
                             <w:r>
                               <w:rPr>
                                 <w:rFonts w:ascii="Courier New" w:hAnsi="Courier New" w:cs="Courier New"/>
                                 <w:color w:val="000000"/>
                               </w:rPr>
-                              <w:t>label_im</w:t>
-                            </w:r>
-                            <w:proofErr w:type="spellEnd"/>
-                            <w:r>
-                              <w:rPr>
-                                <w:rFonts w:ascii="Courier New" w:hAnsi="Courier New" w:cs="Courier New"/>
-                                <w:color w:val="000000"/>
-                              </w:rPr>
-                              <w:t xml:space="preserve"> = </w:t>
-                            </w:r>
-                            <w:proofErr w:type="spellStart"/>
-                            <w:r>
-                              <w:rPr>
-                                <w:rFonts w:ascii="Courier New" w:hAnsi="Courier New" w:cs="Courier New"/>
-                                <w:color w:val="000000"/>
-                              </w:rPr>
-                              <w:t>bwlabel</w:t>
-                            </w:r>
-                            <w:proofErr w:type="spellEnd"/>
-                            <w:r>
-                              <w:rPr>
-                                <w:rFonts w:ascii="Courier New" w:hAnsi="Courier New" w:cs="Courier New"/>
-                                <w:color w:val="000000"/>
-                              </w:rPr>
-                              <w:t>(</w:t>
-                            </w:r>
-                            <w:proofErr w:type="spellStart"/>
-                            <w:r>
-                              <w:rPr>
-                                <w:rFonts w:ascii="Courier New" w:hAnsi="Courier New" w:cs="Courier New"/>
-                                <w:color w:val="000000"/>
-                              </w:rPr>
-                              <w:t>fill_im</w:t>
-                            </w:r>
-                            <w:proofErr w:type="spellEnd"/>
-                            <w:r>
-                              <w:rPr>
-                                <w:rFonts w:ascii="Courier New" w:hAnsi="Courier New" w:cs="Courier New"/>
-                                <w:color w:val="000000"/>
-                              </w:rPr>
-                              <w:t>);</w:t>
+                              <w:t>label_im = bwlabel(fill_im);</w:t>
                             </w:r>
                           </w:p>
                           <w:p>
@@ -1244,53 +3249,12 @@
                                 <w:rFonts w:ascii="Courier New" w:hAnsi="Courier New" w:cs="Courier New"/>
                               </w:rPr>
                             </w:pPr>
-                            <w:proofErr w:type="spellStart"/>
                             <w:r>
                               <w:rPr>
                                 <w:rFonts w:ascii="Courier New" w:hAnsi="Courier New" w:cs="Courier New"/>
                                 <w:color w:val="000000"/>
                               </w:rPr>
-                              <w:t>imshow</w:t>
-                            </w:r>
-                            <w:proofErr w:type="spellEnd"/>
-                            <w:r>
-                              <w:rPr>
-                                <w:rFonts w:ascii="Courier New" w:hAnsi="Courier New" w:cs="Courier New"/>
-                                <w:color w:val="000000"/>
-                              </w:rPr>
-                              <w:t>(</w:t>
-                            </w:r>
-                            <w:proofErr w:type="spellStart"/>
-                            <w:r>
-                              <w:rPr>
-                                <w:rFonts w:ascii="Courier New" w:hAnsi="Courier New" w:cs="Courier New"/>
-                                <w:color w:val="000000"/>
-                              </w:rPr>
-                              <w:t>label_</w:t>
-                            </w:r>
-                            <w:proofErr w:type="gramStart"/>
-                            <w:r>
-                              <w:rPr>
-                                <w:rFonts w:ascii="Courier New" w:hAnsi="Courier New" w:cs="Courier New"/>
-                                <w:color w:val="000000"/>
-                              </w:rPr>
-                              <w:t>im</w:t>
-                            </w:r>
-                            <w:proofErr w:type="spellEnd"/>
-                            <w:r>
-                              <w:rPr>
-                                <w:rFonts w:ascii="Courier New" w:hAnsi="Courier New" w:cs="Courier New"/>
-                                <w:color w:val="000000"/>
-                              </w:rPr>
-                              <w:t>,[</w:t>
-                            </w:r>
-                            <w:proofErr w:type="gramEnd"/>
-                            <w:r>
-                              <w:rPr>
-                                <w:rFonts w:ascii="Courier New" w:hAnsi="Courier New" w:cs="Courier New"/>
-                                <w:color w:val="000000"/>
-                              </w:rPr>
-                              <w:t>]);</w:t>
+                              <w:t>imshow(label_im,[]);</w:t>
                             </w:r>
                           </w:p>
                           <w:p/>
@@ -1307,11 +3271,7 @@
           </mc:Choice>
           <mc:Fallback>
             <w:pict>
-              <v:shapetype w14:anchorId="5CE70D16" id="_x0000_t202" coordsize="21600,21600" o:spt="202" path="m,l,21600r21600,l21600,xe">
-                <v:stroke joinstyle="miter"/>
-                <v:path gradientshapeok="t" o:connecttype="rect"/>
-              </v:shapetype>
-              <v:shape id="Text Box 2" o:spid="_x0000_s1026" type="#_x0000_t202" style="width:382.7pt;height:277.8pt;visibility:visible;mso-wrap-style:square;mso-left-percent:-10001;mso-top-percent:-10001;mso-position-horizontal:absolute;mso-position-horizontal-relative:char;mso-position-vertical:absolute;mso-position-vertical-relative:line;mso-left-percent:-10001;mso-top-percent:-10001;v-text-anchor:top" o:gfxdata="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">
+              <v:shape w14:anchorId="5CE70D16" id="_x0000_s1027" type="#_x0000_t202" style="width:382.7pt;height:277.8pt;visibility:visible;mso-wrap-style:square;mso-left-percent:-10001;mso-top-percent:-10001;mso-position-horizontal:absolute;mso-position-horizontal-relative:char;mso-position-vertical:absolute;mso-position-vertical-relative:line;mso-left-percent:-10001;mso-top-percent:-10001;v-text-anchor:top" o:gfxdata="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">
                 <v:textbox>
                   <w:txbxContent>
                     <w:p>
@@ -1396,60 +3356,19 @@
                           <w:rFonts w:ascii="Courier New" w:hAnsi="Courier New" w:cs="Courier New"/>
                         </w:rPr>
                       </w:pPr>
-                      <w:proofErr w:type="spellStart"/>
                       <w:r>
                         <w:rPr>
                           <w:rFonts w:ascii="Courier New" w:hAnsi="Courier New" w:cs="Courier New"/>
                           <w:color w:val="000000"/>
                         </w:rPr>
-                        <w:t>nuc_im</w:t>
-                      </w:r>
-                      <w:proofErr w:type="spellEnd"/>
-                      <w:r>
-                        <w:rPr>
-                          <w:rFonts w:ascii="Courier New" w:hAnsi="Courier New" w:cs="Courier New"/>
-                          <w:color w:val="000000"/>
-                        </w:rPr>
-                        <w:t xml:space="preserve"> = </w:t>
-                      </w:r>
-                      <w:proofErr w:type="spellStart"/>
-                      <w:r>
-                        <w:rPr>
-                          <w:rFonts w:ascii="Courier New" w:hAnsi="Courier New" w:cs="Courier New"/>
-                          <w:color w:val="000000"/>
-                        </w:rPr>
-                        <w:t>imread</w:t>
-                      </w:r>
-                      <w:proofErr w:type="spellEnd"/>
-                      <w:r>
-                        <w:rPr>
-                          <w:rFonts w:ascii="Courier New" w:hAnsi="Courier New" w:cs="Courier New"/>
-                          <w:color w:val="000000"/>
-                        </w:rPr>
-                        <w:t>(</w:t>
+                        <w:t>nuc_im = imread(</w:t>
                       </w:r>
                       <w:r>
                         <w:rPr>
                           <w:rFonts w:ascii="Courier New" w:hAnsi="Courier New" w:cs="Courier New"/>
                           <w:color w:val="A020F0"/>
                         </w:rPr>
-                        <w:t>'</w:t>
-                      </w:r>
-                      <w:proofErr w:type="spellStart"/>
-                      <w:r>
-                        <w:rPr>
-                          <w:rFonts w:ascii="Courier New" w:hAnsi="Courier New" w:cs="Courier New"/>
-                          <w:color w:val="A020F0"/>
-                        </w:rPr>
-                        <w:t>NucleiImage_small.tif</w:t>
-                      </w:r>
-                      <w:proofErr w:type="spellEnd"/>
-                      <w:r>
-                        <w:rPr>
-                          <w:rFonts w:ascii="Courier New" w:hAnsi="Courier New" w:cs="Courier New"/>
-                          <w:color w:val="A020F0"/>
-                        </w:rPr>
-                        <w:t>'</w:t>
+                        <w:t>'NucleiImage_small.tif'</w:t>
                       </w:r>
                       <w:r>
                         <w:rPr>
@@ -1505,37 +3424,12 @@
                           <w:rFonts w:ascii="Courier New" w:hAnsi="Courier New" w:cs="Courier New"/>
                         </w:rPr>
                       </w:pPr>
-                      <w:proofErr w:type="spellStart"/>
                       <w:r>
                         <w:rPr>
                           <w:rFonts w:ascii="Courier New" w:hAnsi="Courier New" w:cs="Courier New"/>
                           <w:color w:val="000000"/>
                         </w:rPr>
-                        <w:t>filt_im</w:t>
-                      </w:r>
-                      <w:proofErr w:type="spellEnd"/>
-                      <w:r>
-                        <w:rPr>
-                          <w:rFonts w:ascii="Courier New" w:hAnsi="Courier New" w:cs="Courier New"/>
-                          <w:color w:val="000000"/>
-                        </w:rPr>
-                        <w:t xml:space="preserve"> = medfilt2(</w:t>
-                      </w:r>
-                      <w:proofErr w:type="spellStart"/>
-                      <w:r>
-                        <w:rPr>
-                          <w:rFonts w:ascii="Courier New" w:hAnsi="Courier New" w:cs="Courier New"/>
-                          <w:color w:val="000000"/>
-                        </w:rPr>
-                        <w:t>nuc_im</w:t>
-                      </w:r>
-                      <w:proofErr w:type="spellEnd"/>
-                      <w:r>
-                        <w:rPr>
-                          <w:rFonts w:ascii="Courier New" w:hAnsi="Courier New" w:cs="Courier New"/>
-                          <w:color w:val="000000"/>
-                        </w:rPr>
-                        <w:t>, [5, 5]);</w:t>
+                        <w:t>filt_im = medfilt2(nuc_im, [5, 5]);</w:t>
                       </w:r>
                     </w:p>
                     <w:p>
@@ -1589,55 +3483,7 @@
                           <w:rFonts w:ascii="Courier New" w:hAnsi="Courier New" w:cs="Courier New"/>
                           <w:color w:val="000000"/>
                         </w:rPr>
-                        <w:t xml:space="preserve">thresh = </w:t>
-                      </w:r>
-                      <w:proofErr w:type="spellStart"/>
-                      <w:r>
-                        <w:rPr>
-                          <w:rFonts w:ascii="Courier New" w:hAnsi="Courier New" w:cs="Courier New"/>
-                          <w:color w:val="000000"/>
-                        </w:rPr>
-                        <w:t>graythresh</w:t>
-                      </w:r>
-                      <w:proofErr w:type="spellEnd"/>
-                      <w:r>
-                        <w:rPr>
-                          <w:rFonts w:ascii="Courier New" w:hAnsi="Courier New" w:cs="Courier New"/>
-                          <w:color w:val="000000"/>
-                        </w:rPr>
-                        <w:t>(</w:t>
-                      </w:r>
-                      <w:proofErr w:type="spellStart"/>
-                      <w:r>
-                        <w:rPr>
-                          <w:rFonts w:ascii="Courier New" w:hAnsi="Courier New" w:cs="Courier New"/>
-                          <w:color w:val="000000"/>
-                        </w:rPr>
-                        <w:t>filt_</w:t>
-                      </w:r>
-                      <w:proofErr w:type="gramStart"/>
-                      <w:r>
-                        <w:rPr>
-                          <w:rFonts w:ascii="Courier New" w:hAnsi="Courier New" w:cs="Courier New"/>
-                          <w:color w:val="000000"/>
-                        </w:rPr>
-                        <w:t>im</w:t>
-                      </w:r>
-                      <w:proofErr w:type="spellEnd"/>
-                      <w:r>
-                        <w:rPr>
-                          <w:rFonts w:ascii="Courier New" w:hAnsi="Courier New" w:cs="Courier New"/>
-                          <w:color w:val="000000"/>
-                        </w:rPr>
-                        <w:t>)*</w:t>
-                      </w:r>
-                      <w:proofErr w:type="gramEnd"/>
-                      <w:r>
-                        <w:rPr>
-                          <w:rFonts w:ascii="Courier New" w:hAnsi="Courier New" w:cs="Courier New"/>
-                          <w:color w:val="000000"/>
-                        </w:rPr>
-                        <w:t>255;</w:t>
+                        <w:t>thresh = graythresh(filt_im)*255;</w:t>
                       </w:r>
                     </w:p>
                     <w:p>
@@ -1650,37 +3496,12 @@
                           <w:rFonts w:ascii="Courier New" w:hAnsi="Courier New" w:cs="Courier New"/>
                         </w:rPr>
                       </w:pPr>
-                      <w:proofErr w:type="spellStart"/>
                       <w:r>
                         <w:rPr>
                           <w:rFonts w:ascii="Courier New" w:hAnsi="Courier New" w:cs="Courier New"/>
                           <w:color w:val="000000"/>
                         </w:rPr>
-                        <w:t>log_im</w:t>
-                      </w:r>
-                      <w:proofErr w:type="spellEnd"/>
-                      <w:r>
-                        <w:rPr>
-                          <w:rFonts w:ascii="Courier New" w:hAnsi="Courier New" w:cs="Courier New"/>
-                          <w:color w:val="000000"/>
-                        </w:rPr>
-                        <w:t xml:space="preserve"> = </w:t>
-                      </w:r>
-                      <w:proofErr w:type="spellStart"/>
-                      <w:r>
-                        <w:rPr>
-                          <w:rFonts w:ascii="Courier New" w:hAnsi="Courier New" w:cs="Courier New"/>
-                          <w:color w:val="000000"/>
-                        </w:rPr>
-                        <w:t>filt_im</w:t>
-                      </w:r>
-                      <w:proofErr w:type="spellEnd"/>
-                      <w:r>
-                        <w:rPr>
-                          <w:rFonts w:ascii="Courier New" w:hAnsi="Courier New" w:cs="Courier New"/>
-                          <w:color w:val="000000"/>
-                        </w:rPr>
-                        <w:t xml:space="preserve"> &gt; thresh;</w:t>
+                        <w:t>log_im = filt_im &gt; thresh;</w:t>
                       </w:r>
                     </w:p>
                     <w:p>
@@ -1729,53 +3550,12 @@
                           <w:rFonts w:ascii="Courier New" w:hAnsi="Courier New" w:cs="Courier New"/>
                         </w:rPr>
                       </w:pPr>
-                      <w:proofErr w:type="spellStart"/>
                       <w:r>
                         <w:rPr>
                           <w:rFonts w:ascii="Courier New" w:hAnsi="Courier New" w:cs="Courier New"/>
                           <w:color w:val="000000"/>
                         </w:rPr>
-                        <w:t>fill_im</w:t>
-                      </w:r>
-                      <w:proofErr w:type="spellEnd"/>
-                      <w:r>
-                        <w:rPr>
-                          <w:rFonts w:ascii="Courier New" w:hAnsi="Courier New" w:cs="Courier New"/>
-                          <w:color w:val="000000"/>
-                        </w:rPr>
-                        <w:t xml:space="preserve"> = </w:t>
-                      </w:r>
-                      <w:proofErr w:type="spellStart"/>
-                      <w:r>
-                        <w:rPr>
-                          <w:rFonts w:ascii="Courier New" w:hAnsi="Courier New" w:cs="Courier New"/>
-                          <w:color w:val="000000"/>
-                        </w:rPr>
-                        <w:t>imfill</w:t>
-                      </w:r>
-                      <w:proofErr w:type="spellEnd"/>
-                      <w:r>
-                        <w:rPr>
-                          <w:rFonts w:ascii="Courier New" w:hAnsi="Courier New" w:cs="Courier New"/>
-                          <w:color w:val="000000"/>
-                        </w:rPr>
-                        <w:t>(log_</w:t>
-                      </w:r>
-                      <w:proofErr w:type="spellStart"/>
-                      <w:r>
-                        <w:rPr>
-                          <w:rFonts w:ascii="Courier New" w:hAnsi="Courier New" w:cs="Courier New"/>
-                          <w:color w:val="000000"/>
-                        </w:rPr>
-                        <w:t>im</w:t>
-                      </w:r>
-                      <w:proofErr w:type="spellEnd"/>
-                      <w:r>
-                        <w:rPr>
-                          <w:rFonts w:ascii="Courier New" w:hAnsi="Courier New" w:cs="Courier New"/>
-                          <w:color w:val="000000"/>
-                        </w:rPr>
-                        <w:t>,</w:t>
+                        <w:t>fill_im = imfill(log_im,</w:t>
                       </w:r>
                       <w:r>
                         <w:rPr>
@@ -1838,53 +3618,12 @@
                           <w:rFonts w:ascii="Courier New" w:hAnsi="Courier New" w:cs="Courier New"/>
                         </w:rPr>
                       </w:pPr>
-                      <w:proofErr w:type="spellStart"/>
                       <w:r>
                         <w:rPr>
                           <w:rFonts w:ascii="Courier New" w:hAnsi="Courier New" w:cs="Courier New"/>
                           <w:color w:val="000000"/>
                         </w:rPr>
-                        <w:t>label_im</w:t>
-                      </w:r>
-                      <w:proofErr w:type="spellEnd"/>
-                      <w:r>
-                        <w:rPr>
-                          <w:rFonts w:ascii="Courier New" w:hAnsi="Courier New" w:cs="Courier New"/>
-                          <w:color w:val="000000"/>
-                        </w:rPr>
-                        <w:t xml:space="preserve"> = </w:t>
-                      </w:r>
-                      <w:proofErr w:type="spellStart"/>
-                      <w:r>
-                        <w:rPr>
-                          <w:rFonts w:ascii="Courier New" w:hAnsi="Courier New" w:cs="Courier New"/>
-                          <w:color w:val="000000"/>
-                        </w:rPr>
-                        <w:t>bwlabel</w:t>
-                      </w:r>
-                      <w:proofErr w:type="spellEnd"/>
-                      <w:r>
-                        <w:rPr>
-                          <w:rFonts w:ascii="Courier New" w:hAnsi="Courier New" w:cs="Courier New"/>
-                          <w:color w:val="000000"/>
-                        </w:rPr>
-                        <w:t>(</w:t>
-                      </w:r>
-                      <w:proofErr w:type="spellStart"/>
-                      <w:r>
-                        <w:rPr>
-                          <w:rFonts w:ascii="Courier New" w:hAnsi="Courier New" w:cs="Courier New"/>
-                          <w:color w:val="000000"/>
-                        </w:rPr>
-                        <w:t>fill_im</w:t>
-                      </w:r>
-                      <w:proofErr w:type="spellEnd"/>
-                      <w:r>
-                        <w:rPr>
-                          <w:rFonts w:ascii="Courier New" w:hAnsi="Courier New" w:cs="Courier New"/>
-                          <w:color w:val="000000"/>
-                        </w:rPr>
-                        <w:t>);</w:t>
+                        <w:t>label_im = bwlabel(fill_im);</w:t>
                       </w:r>
                     </w:p>
                     <w:p>
@@ -1933,53 +3672,12 @@
                           <w:rFonts w:ascii="Courier New" w:hAnsi="Courier New" w:cs="Courier New"/>
                         </w:rPr>
                       </w:pPr>
-                      <w:proofErr w:type="spellStart"/>
                       <w:r>
                         <w:rPr>
                           <w:rFonts w:ascii="Courier New" w:hAnsi="Courier New" w:cs="Courier New"/>
                           <w:color w:val="000000"/>
                         </w:rPr>
-                        <w:t>imshow</w:t>
-                      </w:r>
-                      <w:proofErr w:type="spellEnd"/>
-                      <w:r>
-                        <w:rPr>
-                          <w:rFonts w:ascii="Courier New" w:hAnsi="Courier New" w:cs="Courier New"/>
-                          <w:color w:val="000000"/>
-                        </w:rPr>
-                        <w:t>(</w:t>
-                      </w:r>
-                      <w:proofErr w:type="spellStart"/>
-                      <w:r>
-                        <w:rPr>
-                          <w:rFonts w:ascii="Courier New" w:hAnsi="Courier New" w:cs="Courier New"/>
-                          <w:color w:val="000000"/>
-                        </w:rPr>
-                        <w:t>label_</w:t>
-                      </w:r>
-                      <w:proofErr w:type="gramStart"/>
-                      <w:r>
-                        <w:rPr>
-                          <w:rFonts w:ascii="Courier New" w:hAnsi="Courier New" w:cs="Courier New"/>
-                          <w:color w:val="000000"/>
-                        </w:rPr>
-                        <w:t>im</w:t>
-                      </w:r>
-                      <w:proofErr w:type="spellEnd"/>
-                      <w:r>
-                        <w:rPr>
-                          <w:rFonts w:ascii="Courier New" w:hAnsi="Courier New" w:cs="Courier New"/>
-                          <w:color w:val="000000"/>
-                        </w:rPr>
-                        <w:t>,[</w:t>
-                      </w:r>
-                      <w:proofErr w:type="gramEnd"/>
-                      <w:r>
-                        <w:rPr>
-                          <w:rFonts w:ascii="Courier New" w:hAnsi="Courier New" w:cs="Courier New"/>
-                          <w:color w:val="000000"/>
-                        </w:rPr>
-                        <w:t>]);</w:t>
+                        <w:t>imshow(label_im,[]);</w:t>
                       </w:r>
                     </w:p>
                     <w:p/>
@@ -2016,12 +3714,12 @@
       </w:pPr>
     </w:p>
     <w:sectPr>
-      <w:headerReference w:type="even" r:id="rId9"/>
-      <w:headerReference w:type="default" r:id="rId10"/>
-      <w:footerReference w:type="even" r:id="rId11"/>
-      <w:footerReference w:type="default" r:id="rId12"/>
-      <w:headerReference w:type="first" r:id="rId13"/>
-      <w:footerReference w:type="first" r:id="rId14"/>
+      <w:headerReference w:type="even" r:id="rId10"/>
+      <w:headerReference w:type="default" r:id="rId11"/>
+      <w:footerReference w:type="even" r:id="rId12"/>
+      <w:footerReference w:type="default" r:id="rId13"/>
+      <w:headerReference w:type="first" r:id="rId14"/>
+      <w:footerReference w:type="first" r:id="rId15"/>
       <w:pgSz w:w="11906" w:h="16838"/>
       <w:pgMar w:top="1560" w:right="1274" w:bottom="1440" w:left="1440" w:header="708" w:footer="708" w:gutter="0"/>
       <w:cols w:space="708"/>
@@ -4566,6 +6264,118 @@
     </w:lvl>
   </w:abstractNum>
   <w:abstractNum w:abstractNumId="24" w15:restartNumberingAfterBreak="0">
+    <w:nsid w:val="4A8A6349"/>
+    <w:multiLevelType w:val="hybridMultilevel"/>
+    <w:tmpl w:val="C08075FC"/>
+    <w:lvl w:ilvl="0" w:tplc="63AE7840">
+      <w:numFmt w:val="bullet"/>
+      <w:lvlText w:val="-"/>
+      <w:lvlJc w:val="left"/>
+      <w:pPr>
+        <w:ind w:left="720" w:hanging="360"/>
+      </w:pPr>
+      <w:rPr>
+        <w:rFonts w:ascii="Calibri" w:eastAsiaTheme="minorHAnsi" w:hAnsi="Calibri" w:cs="Calibri" w:hint="default"/>
+      </w:rPr>
+    </w:lvl>
+    <w:lvl w:ilvl="1" w:tplc="08090003">
+      <w:start w:val="1"/>
+      <w:numFmt w:val="bullet"/>
+      <w:lvlText w:val="o"/>
+      <w:lvlJc w:val="left"/>
+      <w:pPr>
+        <w:ind w:left="1440" w:hanging="360"/>
+      </w:pPr>
+      <w:rPr>
+        <w:rFonts w:ascii="Courier New" w:hAnsi="Courier New" w:cs="Courier New" w:hint="default"/>
+      </w:rPr>
+    </w:lvl>
+    <w:lvl w:ilvl="2" w:tplc="08090005" w:tentative="1">
+      <w:start w:val="1"/>
+      <w:numFmt w:val="bullet"/>
+      <w:lvlText w:val=""/>
+      <w:lvlJc w:val="left"/>
+      <w:pPr>
+        <w:ind w:left="2160" w:hanging="360"/>
+      </w:pPr>
+      <w:rPr>
+        <w:rFonts w:ascii="Wingdings" w:hAnsi="Wingdings" w:hint="default"/>
+      </w:rPr>
+    </w:lvl>
+    <w:lvl w:ilvl="3" w:tplc="08090001" w:tentative="1">
+      <w:start w:val="1"/>
+      <w:numFmt w:val="bullet"/>
+      <w:lvlText w:val=""/>
+      <w:lvlJc w:val="left"/>
+      <w:pPr>
+        <w:ind w:left="2880" w:hanging="360"/>
+      </w:pPr>
+      <w:rPr>
+        <w:rFonts w:ascii="Symbol" w:hAnsi="Symbol" w:hint="default"/>
+      </w:rPr>
+    </w:lvl>
+    <w:lvl w:ilvl="4" w:tplc="08090003" w:tentative="1">
+      <w:start w:val="1"/>
+      <w:numFmt w:val="bullet"/>
+      <w:lvlText w:val="o"/>
+      <w:lvlJc w:val="left"/>
+      <w:pPr>
+        <w:ind w:left="3600" w:hanging="360"/>
+      </w:pPr>
+      <w:rPr>
+        <w:rFonts w:ascii="Courier New" w:hAnsi="Courier New" w:cs="Courier New" w:hint="default"/>
+      </w:rPr>
+    </w:lvl>
+    <w:lvl w:ilvl="5" w:tplc="08090005" w:tentative="1">
+      <w:start w:val="1"/>
+      <w:numFmt w:val="bullet"/>
+      <w:lvlText w:val=""/>
+      <w:lvlJc w:val="left"/>
+      <w:pPr>
+        <w:ind w:left="4320" w:hanging="360"/>
+      </w:pPr>
+      <w:rPr>
+        <w:rFonts w:ascii="Wingdings" w:hAnsi="Wingdings" w:hint="default"/>
+      </w:rPr>
+    </w:lvl>
+    <w:lvl w:ilvl="6" w:tplc="08090001" w:tentative="1">
+      <w:start w:val="1"/>
+      <w:numFmt w:val="bullet"/>
+      <w:lvlText w:val=""/>
+      <w:lvlJc w:val="left"/>
+      <w:pPr>
+        <w:ind w:left="5040" w:hanging="360"/>
+      </w:pPr>
+      <w:rPr>
+        <w:rFonts w:ascii="Symbol" w:hAnsi="Symbol" w:hint="default"/>
+      </w:rPr>
+    </w:lvl>
+    <w:lvl w:ilvl="7" w:tplc="08090003" w:tentative="1">
+      <w:start w:val="1"/>
+      <w:numFmt w:val="bullet"/>
+      <w:lvlText w:val="o"/>
+      <w:lvlJc w:val="left"/>
+      <w:pPr>
+        <w:ind w:left="5760" w:hanging="360"/>
+      </w:pPr>
+      <w:rPr>
+        <w:rFonts w:ascii="Courier New" w:hAnsi="Courier New" w:cs="Courier New" w:hint="default"/>
+      </w:rPr>
+    </w:lvl>
+    <w:lvl w:ilvl="8" w:tplc="08090005" w:tentative="1">
+      <w:start w:val="1"/>
+      <w:numFmt w:val="bullet"/>
+      <w:lvlText w:val=""/>
+      <w:lvlJc w:val="left"/>
+      <w:pPr>
+        <w:ind w:left="6480" w:hanging="360"/>
+      </w:pPr>
+      <w:rPr>
+        <w:rFonts w:ascii="Wingdings" w:hAnsi="Wingdings" w:hint="default"/>
+      </w:rPr>
+    </w:lvl>
+  </w:abstractNum>
+  <w:abstractNum w:abstractNumId="25" w15:restartNumberingAfterBreak="0">
     <w:nsid w:val="4BB9390B"/>
     <w:multiLevelType w:val="hybridMultilevel"/>
     <w:tmpl w:val="6C489B60"/>
@@ -4651,7 +6461,7 @@
       </w:pPr>
     </w:lvl>
   </w:abstractNum>
-  <w:abstractNum w:abstractNumId="25" w15:restartNumberingAfterBreak="0">
+  <w:abstractNum w:abstractNumId="26" w15:restartNumberingAfterBreak="0">
     <w:nsid w:val="4D561BF2"/>
     <w:multiLevelType w:val="hybridMultilevel"/>
     <w:tmpl w:val="AE0A2EFC"/>
@@ -4737,7 +6547,7 @@
       </w:pPr>
     </w:lvl>
   </w:abstractNum>
-  <w:abstractNum w:abstractNumId="26" w15:restartNumberingAfterBreak="0">
+  <w:abstractNum w:abstractNumId="27" w15:restartNumberingAfterBreak="0">
     <w:nsid w:val="4F3B6268"/>
     <w:multiLevelType w:val="hybridMultilevel"/>
     <w:tmpl w:val="C316B07A"/>
@@ -4823,7 +6633,7 @@
       </w:pPr>
     </w:lvl>
   </w:abstractNum>
-  <w:abstractNum w:abstractNumId="27" w15:restartNumberingAfterBreak="0">
+  <w:abstractNum w:abstractNumId="28" w15:restartNumberingAfterBreak="0">
     <w:nsid w:val="580C7AED"/>
     <w:multiLevelType w:val="hybridMultilevel"/>
     <w:tmpl w:val="42341B2A"/>
@@ -4909,7 +6719,7 @@
       </w:pPr>
     </w:lvl>
   </w:abstractNum>
-  <w:abstractNum w:abstractNumId="28" w15:restartNumberingAfterBreak="0">
+  <w:abstractNum w:abstractNumId="29" w15:restartNumberingAfterBreak="0">
     <w:nsid w:val="59444ED1"/>
     <w:multiLevelType w:val="hybridMultilevel"/>
     <w:tmpl w:val="6632224C"/>
@@ -5021,7 +6831,119 @@
       </w:rPr>
     </w:lvl>
   </w:abstractNum>
-  <w:abstractNum w:abstractNumId="29" w15:restartNumberingAfterBreak="0">
+  <w:abstractNum w:abstractNumId="30" w15:restartNumberingAfterBreak="0">
+    <w:nsid w:val="595F5170"/>
+    <w:multiLevelType w:val="hybridMultilevel"/>
+    <w:tmpl w:val="16A05468"/>
+    <w:lvl w:ilvl="0" w:tplc="71B81528">
+      <w:numFmt w:val="bullet"/>
+      <w:lvlText w:val="-"/>
+      <w:lvlJc w:val="left"/>
+      <w:pPr>
+        <w:ind w:left="720" w:hanging="360"/>
+      </w:pPr>
+      <w:rPr>
+        <w:rFonts w:ascii="Calibri" w:eastAsiaTheme="minorHAnsi" w:hAnsi="Calibri" w:cs="Calibri" w:hint="default"/>
+      </w:rPr>
+    </w:lvl>
+    <w:lvl w:ilvl="1" w:tplc="08090003" w:tentative="1">
+      <w:start w:val="1"/>
+      <w:numFmt w:val="bullet"/>
+      <w:lvlText w:val="o"/>
+      <w:lvlJc w:val="left"/>
+      <w:pPr>
+        <w:ind w:left="1440" w:hanging="360"/>
+      </w:pPr>
+      <w:rPr>
+        <w:rFonts w:ascii="Courier New" w:hAnsi="Courier New" w:cs="Courier New" w:hint="default"/>
+      </w:rPr>
+    </w:lvl>
+    <w:lvl w:ilvl="2" w:tplc="08090005" w:tentative="1">
+      <w:start w:val="1"/>
+      <w:numFmt w:val="bullet"/>
+      <w:lvlText w:val=""/>
+      <w:lvlJc w:val="left"/>
+      <w:pPr>
+        <w:ind w:left="2160" w:hanging="360"/>
+      </w:pPr>
+      <w:rPr>
+        <w:rFonts w:ascii="Wingdings" w:hAnsi="Wingdings" w:hint="default"/>
+      </w:rPr>
+    </w:lvl>
+    <w:lvl w:ilvl="3" w:tplc="08090001" w:tentative="1">
+      <w:start w:val="1"/>
+      <w:numFmt w:val="bullet"/>
+      <w:lvlText w:val=""/>
+      <w:lvlJc w:val="left"/>
+      <w:pPr>
+        <w:ind w:left="2880" w:hanging="360"/>
+      </w:pPr>
+      <w:rPr>
+        <w:rFonts w:ascii="Symbol" w:hAnsi="Symbol" w:hint="default"/>
+      </w:rPr>
+    </w:lvl>
+    <w:lvl w:ilvl="4" w:tplc="08090003" w:tentative="1">
+      <w:start w:val="1"/>
+      <w:numFmt w:val="bullet"/>
+      <w:lvlText w:val="o"/>
+      <w:lvlJc w:val="left"/>
+      <w:pPr>
+        <w:ind w:left="3600" w:hanging="360"/>
+      </w:pPr>
+      <w:rPr>
+        <w:rFonts w:ascii="Courier New" w:hAnsi="Courier New" w:cs="Courier New" w:hint="default"/>
+      </w:rPr>
+    </w:lvl>
+    <w:lvl w:ilvl="5" w:tplc="08090005" w:tentative="1">
+      <w:start w:val="1"/>
+      <w:numFmt w:val="bullet"/>
+      <w:lvlText w:val=""/>
+      <w:lvlJc w:val="left"/>
+      <w:pPr>
+        <w:ind w:left="4320" w:hanging="360"/>
+      </w:pPr>
+      <w:rPr>
+        <w:rFonts w:ascii="Wingdings" w:hAnsi="Wingdings" w:hint="default"/>
+      </w:rPr>
+    </w:lvl>
+    <w:lvl w:ilvl="6" w:tplc="08090001" w:tentative="1">
+      <w:start w:val="1"/>
+      <w:numFmt w:val="bullet"/>
+      <w:lvlText w:val=""/>
+      <w:lvlJc w:val="left"/>
+      <w:pPr>
+        <w:ind w:left="5040" w:hanging="360"/>
+      </w:pPr>
+      <w:rPr>
+        <w:rFonts w:ascii="Symbol" w:hAnsi="Symbol" w:hint="default"/>
+      </w:rPr>
+    </w:lvl>
+    <w:lvl w:ilvl="7" w:tplc="08090003" w:tentative="1">
+      <w:start w:val="1"/>
+      <w:numFmt w:val="bullet"/>
+      <w:lvlText w:val="o"/>
+      <w:lvlJc w:val="left"/>
+      <w:pPr>
+        <w:ind w:left="5760" w:hanging="360"/>
+      </w:pPr>
+      <w:rPr>
+        <w:rFonts w:ascii="Courier New" w:hAnsi="Courier New" w:cs="Courier New" w:hint="default"/>
+      </w:rPr>
+    </w:lvl>
+    <w:lvl w:ilvl="8" w:tplc="08090005" w:tentative="1">
+      <w:start w:val="1"/>
+      <w:numFmt w:val="bullet"/>
+      <w:lvlText w:val=""/>
+      <w:lvlJc w:val="left"/>
+      <w:pPr>
+        <w:ind w:left="6480" w:hanging="360"/>
+      </w:pPr>
+      <w:rPr>
+        <w:rFonts w:ascii="Wingdings" w:hAnsi="Wingdings" w:hint="default"/>
+      </w:rPr>
+    </w:lvl>
+  </w:abstractNum>
+  <w:abstractNum w:abstractNumId="31" w15:restartNumberingAfterBreak="0">
     <w:nsid w:val="67613CC6"/>
     <w:multiLevelType w:val="hybridMultilevel"/>
     <w:tmpl w:val="7AB61864"/>
@@ -5107,7 +7029,7 @@
       </w:pPr>
     </w:lvl>
   </w:abstractNum>
-  <w:abstractNum w:abstractNumId="30" w15:restartNumberingAfterBreak="0">
+  <w:abstractNum w:abstractNumId="32" w15:restartNumberingAfterBreak="0">
     <w:nsid w:val="6D8F672B"/>
     <w:multiLevelType w:val="hybridMultilevel"/>
     <w:tmpl w:val="730E558A"/>
@@ -5193,7 +7115,7 @@
       </w:pPr>
     </w:lvl>
   </w:abstractNum>
-  <w:abstractNum w:abstractNumId="31" w15:restartNumberingAfterBreak="0">
+  <w:abstractNum w:abstractNumId="33" w15:restartNumberingAfterBreak="0">
     <w:nsid w:val="745F37DF"/>
     <w:multiLevelType w:val="hybridMultilevel"/>
     <w:tmpl w:val="8BF6DC74"/>
@@ -5306,7 +7228,7 @@
       </w:rPr>
     </w:lvl>
   </w:abstractNum>
-  <w:abstractNum w:abstractNumId="32" w15:restartNumberingAfterBreak="0">
+  <w:abstractNum w:abstractNumId="34" w15:restartNumberingAfterBreak="0">
     <w:nsid w:val="75324225"/>
     <w:multiLevelType w:val="hybridMultilevel"/>
     <w:tmpl w:val="244CF0C8"/>
@@ -5392,7 +7314,7 @@
       </w:pPr>
     </w:lvl>
   </w:abstractNum>
-  <w:abstractNum w:abstractNumId="33" w15:restartNumberingAfterBreak="0">
+  <w:abstractNum w:abstractNumId="35" w15:restartNumberingAfterBreak="0">
     <w:nsid w:val="7B122B1B"/>
     <w:multiLevelType w:val="hybridMultilevel"/>
     <w:tmpl w:val="7794C9BA"/>
@@ -5478,7 +7400,7 @@
       </w:pPr>
     </w:lvl>
   </w:abstractNum>
-  <w:abstractNum w:abstractNumId="34" w15:restartNumberingAfterBreak="0">
+  <w:abstractNum w:abstractNumId="36" w15:restartNumberingAfterBreak="0">
     <w:nsid w:val="7B652649"/>
     <w:multiLevelType w:val="hybridMultilevel"/>
     <w:tmpl w:val="1F463568"/>
@@ -5590,7 +7512,120 @@
       </w:rPr>
     </w:lvl>
   </w:abstractNum>
-  <w:abstractNum w:abstractNumId="35" w15:restartNumberingAfterBreak="0">
+  <w:abstractNum w:abstractNumId="37" w15:restartNumberingAfterBreak="0">
+    <w:nsid w:val="7C0402D1"/>
+    <w:multiLevelType w:val="hybridMultilevel"/>
+    <w:tmpl w:val="6804FD74"/>
+    <w:lvl w:ilvl="0" w:tplc="75ACCD66">
+      <w:numFmt w:val="bullet"/>
+      <w:lvlText w:val="-"/>
+      <w:lvlJc w:val="left"/>
+      <w:pPr>
+        <w:ind w:left="1080" w:hanging="360"/>
+      </w:pPr>
+      <w:rPr>
+        <w:rFonts w:ascii="Calibri" w:eastAsiaTheme="minorHAnsi" w:hAnsi="Calibri" w:cs="Calibri" w:hint="default"/>
+        <w:color w:val="auto"/>
+      </w:rPr>
+    </w:lvl>
+    <w:lvl w:ilvl="1" w:tplc="08090003" w:tentative="1">
+      <w:start w:val="1"/>
+      <w:numFmt w:val="bullet"/>
+      <w:lvlText w:val="o"/>
+      <w:lvlJc w:val="left"/>
+      <w:pPr>
+        <w:ind w:left="1800" w:hanging="360"/>
+      </w:pPr>
+      <w:rPr>
+        <w:rFonts w:ascii="Courier New" w:hAnsi="Courier New" w:cs="Courier New" w:hint="default"/>
+      </w:rPr>
+    </w:lvl>
+    <w:lvl w:ilvl="2" w:tplc="08090005" w:tentative="1">
+      <w:start w:val="1"/>
+      <w:numFmt w:val="bullet"/>
+      <w:lvlText w:val=""/>
+      <w:lvlJc w:val="left"/>
+      <w:pPr>
+        <w:ind w:left="2520" w:hanging="360"/>
+      </w:pPr>
+      <w:rPr>
+        <w:rFonts w:ascii="Wingdings" w:hAnsi="Wingdings" w:hint="default"/>
+      </w:rPr>
+    </w:lvl>
+    <w:lvl w:ilvl="3" w:tplc="08090001" w:tentative="1">
+      <w:start w:val="1"/>
+      <w:numFmt w:val="bullet"/>
+      <w:lvlText w:val=""/>
+      <w:lvlJc w:val="left"/>
+      <w:pPr>
+        <w:ind w:left="3240" w:hanging="360"/>
+      </w:pPr>
+      <w:rPr>
+        <w:rFonts w:ascii="Symbol" w:hAnsi="Symbol" w:hint="default"/>
+      </w:rPr>
+    </w:lvl>
+    <w:lvl w:ilvl="4" w:tplc="08090003" w:tentative="1">
+      <w:start w:val="1"/>
+      <w:numFmt w:val="bullet"/>
+      <w:lvlText w:val="o"/>
+      <w:lvlJc w:val="left"/>
+      <w:pPr>
+        <w:ind w:left="3960" w:hanging="360"/>
+      </w:pPr>
+      <w:rPr>
+        <w:rFonts w:ascii="Courier New" w:hAnsi="Courier New" w:cs="Courier New" w:hint="default"/>
+      </w:rPr>
+    </w:lvl>
+    <w:lvl w:ilvl="5" w:tplc="08090005" w:tentative="1">
+      <w:start w:val="1"/>
+      <w:numFmt w:val="bullet"/>
+      <w:lvlText w:val=""/>
+      <w:lvlJc w:val="left"/>
+      <w:pPr>
+        <w:ind w:left="4680" w:hanging="360"/>
+      </w:pPr>
+      <w:rPr>
+        <w:rFonts w:ascii="Wingdings" w:hAnsi="Wingdings" w:hint="default"/>
+      </w:rPr>
+    </w:lvl>
+    <w:lvl w:ilvl="6" w:tplc="08090001" w:tentative="1">
+      <w:start w:val="1"/>
+      <w:numFmt w:val="bullet"/>
+      <w:lvlText w:val=""/>
+      <w:lvlJc w:val="left"/>
+      <w:pPr>
+        <w:ind w:left="5400" w:hanging="360"/>
+      </w:pPr>
+      <w:rPr>
+        <w:rFonts w:ascii="Symbol" w:hAnsi="Symbol" w:hint="default"/>
+      </w:rPr>
+    </w:lvl>
+    <w:lvl w:ilvl="7" w:tplc="08090003" w:tentative="1">
+      <w:start w:val="1"/>
+      <w:numFmt w:val="bullet"/>
+      <w:lvlText w:val="o"/>
+      <w:lvlJc w:val="left"/>
+      <w:pPr>
+        <w:ind w:left="6120" w:hanging="360"/>
+      </w:pPr>
+      <w:rPr>
+        <w:rFonts w:ascii="Courier New" w:hAnsi="Courier New" w:cs="Courier New" w:hint="default"/>
+      </w:rPr>
+    </w:lvl>
+    <w:lvl w:ilvl="8" w:tplc="08090005" w:tentative="1">
+      <w:start w:val="1"/>
+      <w:numFmt w:val="bullet"/>
+      <w:lvlText w:val=""/>
+      <w:lvlJc w:val="left"/>
+      <w:pPr>
+        <w:ind w:left="6840" w:hanging="360"/>
+      </w:pPr>
+      <w:rPr>
+        <w:rFonts w:ascii="Wingdings" w:hAnsi="Wingdings" w:hint="default"/>
+      </w:rPr>
+    </w:lvl>
+  </w:abstractNum>
+  <w:abstractNum w:abstractNumId="38" w15:restartNumberingAfterBreak="0">
     <w:nsid w:val="7C3A2332"/>
     <w:multiLevelType w:val="hybridMultilevel"/>
     <w:tmpl w:val="13669DC0"/>
@@ -5689,13 +7724,13 @@
     <w:abstractNumId w:val="9"/>
   </w:num>
   <w:num w:numId="5">
-    <w:abstractNumId w:val="24"/>
+    <w:abstractNumId w:val="25"/>
   </w:num>
   <w:num w:numId="6">
     <w:abstractNumId w:val="17"/>
   </w:num>
   <w:num w:numId="7">
-    <w:abstractNumId w:val="26"/>
+    <w:abstractNumId w:val="27"/>
   </w:num>
   <w:num w:numId="8">
     <w:abstractNumId w:val="19"/>
@@ -5713,7 +7748,7 @@
     <w:abstractNumId w:val="6"/>
   </w:num>
   <w:num w:numId="13">
-    <w:abstractNumId w:val="34"/>
+    <w:abstractNumId w:val="36"/>
   </w:num>
   <w:num w:numId="14">
     <w:abstractNumId w:val="18"/>
@@ -5728,10 +7763,10 @@
     <w:abstractNumId w:val="12"/>
   </w:num>
   <w:num w:numId="18">
-    <w:abstractNumId w:val="31"/>
+    <w:abstractNumId w:val="33"/>
   </w:num>
   <w:num w:numId="19">
-    <w:abstractNumId w:val="35"/>
+    <w:abstractNumId w:val="38"/>
   </w:num>
   <w:num w:numId="20">
     <w:abstractNumId w:val="22"/>
@@ -5743,16 +7778,16 @@
     <w:abstractNumId w:val="11"/>
   </w:num>
   <w:num w:numId="23">
-    <w:abstractNumId w:val="27"/>
+    <w:abstractNumId w:val="28"/>
   </w:num>
   <w:num w:numId="24">
     <w:abstractNumId w:val="0"/>
   </w:num>
   <w:num w:numId="25">
-    <w:abstractNumId w:val="25"/>
+    <w:abstractNumId w:val="26"/>
   </w:num>
   <w:num w:numId="26">
-    <w:abstractNumId w:val="28"/>
+    <w:abstractNumId w:val="29"/>
   </w:num>
   <w:num w:numId="27">
     <w:abstractNumId w:val="1"/>
@@ -5764,10 +7799,10 @@
     <w:abstractNumId w:val="14"/>
   </w:num>
   <w:num w:numId="30">
-    <w:abstractNumId w:val="32"/>
+    <w:abstractNumId w:val="34"/>
   </w:num>
   <w:num w:numId="31">
-    <w:abstractNumId w:val="33"/>
+    <w:abstractNumId w:val="35"/>
   </w:num>
   <w:num w:numId="32">
     <w:abstractNumId w:val="8"/>
@@ -5779,10 +7814,19 @@
     <w:abstractNumId w:val="2"/>
   </w:num>
   <w:num w:numId="35">
-    <w:abstractNumId w:val="29"/>
+    <w:abstractNumId w:val="31"/>
   </w:num>
   <w:num w:numId="36">
+    <w:abstractNumId w:val="32"/>
+  </w:num>
+  <w:num w:numId="37">
     <w:abstractNumId w:val="30"/>
+  </w:num>
+  <w:num w:numId="38">
+    <w:abstractNumId w:val="37"/>
+  </w:num>
+  <w:num w:numId="39">
+    <w:abstractNumId w:val="24"/>
   </w:num>
   <w:numIdMacAtCleanup w:val="8"/>
 </w:numbering>

</xml_diff>